<commit_message>
Version A0 - Configuration de la R-Pi
</commit_message>
<xml_diff>
--- a/Documents/Configuration de la R-Pi.docx
+++ b/Documents/Configuration de la R-Pi.docx
@@ -206,7 +206,7 @@
             <w:sz w:val="28"/>
             <w:szCs w:val="28"/>
           </w:rPr>
-          <w:t>Avril 2015</w:t>
+          <w:t>Août 2015</w:t>
         </w:r>
       </w:fldSimple>
     </w:p>
@@ -238,33 +238,23 @@
         </w:rPr>
         <w:t xml:space="preserve"> </w:t>
       </w:r>
-      <w:r>
-        <w:fldChar w:fldCharType="begin"/>
-      </w:r>
-      <w:r>
-        <w:instrText xml:space="preserve"> DOCPROPERTY  Rev  \* MERGEFORMAT </w:instrText>
-      </w:r>
-      <w:r>
-        <w:fldChar w:fldCharType="separate"/>
-      </w:r>
-      <w:r>
-        <w:rPr>
-          <w:rFonts w:asciiTheme="majorHAnsi" w:hAnsiTheme="majorHAnsi"/>
-          <w:b/>
-          <w:sz w:val="28"/>
-          <w:szCs w:val="28"/>
-        </w:rPr>
-        <w:t>A0</w:t>
-      </w:r>
-      <w:r>
-        <w:fldChar w:fldCharType="end"/>
-      </w:r>
+      <w:fldSimple w:instr=" DOCPROPERTY  Rev  \* MERGEFORMAT ">
+        <w:r>
+          <w:rPr>
+            <w:rFonts w:asciiTheme="majorHAnsi" w:hAnsiTheme="majorHAnsi"/>
+            <w:b/>
+            <w:sz w:val="28"/>
+            <w:szCs w:val="28"/>
+          </w:rPr>
+          <w:t>A0</w:t>
+        </w:r>
+      </w:fldSimple>
     </w:p>
     <w:p>
       <w:pPr>
         <w:pStyle w:val="Titre1"/>
       </w:pPr>
-      <w:bookmarkStart w:id="0" w:name="_Toc417934593"/>
+      <w:bookmarkStart w:id="0" w:name="_Toc428551053"/>
       <w:r>
         <w:lastRenderedPageBreak/>
         <w:t>HISTORIQUE</w:t>
@@ -367,7 +357,7 @@
               <w:t>0</w:t>
             </w:r>
             <w:r>
-              <w:t>4</w:t>
+              <w:t>8</w:t>
             </w:r>
             <w:r>
               <w:t>/201</w:t>
@@ -515,7 +505,7 @@
       <w:pPr>
         <w:pStyle w:val="Titre1"/>
       </w:pPr>
-      <w:bookmarkStart w:id="2" w:name="_Toc417934594"/>
+      <w:bookmarkStart w:id="2" w:name="_Toc428551054"/>
       <w:r>
         <w:lastRenderedPageBreak/>
         <w:t>SOMMAIRE</w:t>
@@ -550,7 +540,7 @@
       <w:r>
         <w:fldChar w:fldCharType="separate"/>
       </w:r>
-      <w:hyperlink w:anchor="_Toc417934593" w:history="1">
+      <w:hyperlink w:anchor="_Toc428551053" w:history="1">
         <w:r>
           <w:rPr>
             <w:rStyle w:val="Lienhypertexte"/>
@@ -598,7 +588,7 @@
             <w:noProof/>
             <w:webHidden/>
           </w:rPr>
-          <w:instrText xml:space="preserve"> PAGEREF _Toc417934593 \h </w:instrText>
+          <w:instrText xml:space="preserve"> PAGEREF _Toc428551053 \h </w:instrText>
         </w:r>
         <w:r>
           <w:rPr>
@@ -648,7 +638,7 @@
           <w:lang w:eastAsia="fr-FR"/>
         </w:rPr>
       </w:pPr>
-      <w:hyperlink w:anchor="_Toc417934594" w:history="1">
+      <w:hyperlink w:anchor="_Toc428551054" w:history="1">
         <w:r>
           <w:rPr>
             <w:rStyle w:val="Lienhypertexte"/>
@@ -696,7 +686,7 @@
             <w:noProof/>
             <w:webHidden/>
           </w:rPr>
-          <w:instrText xml:space="preserve"> PAGEREF _Toc417934594 \h </w:instrText>
+          <w:instrText xml:space="preserve"> PAGEREF _Toc428551054 \h </w:instrText>
         </w:r>
         <w:r>
           <w:rPr>
@@ -746,7 +736,7 @@
           <w:lang w:eastAsia="fr-FR"/>
         </w:rPr>
       </w:pPr>
-      <w:hyperlink w:anchor="_Toc417934595" w:history="1">
+      <w:hyperlink w:anchor="_Toc428551055" w:history="1">
         <w:r>
           <w:rPr>
             <w:rStyle w:val="Lienhypertexte"/>
@@ -794,7 +784,7 @@
             <w:noProof/>
             <w:webHidden/>
           </w:rPr>
-          <w:instrText xml:space="preserve"> PAGEREF _Toc417934595 \h </w:instrText>
+          <w:instrText xml:space="preserve"> PAGEREF _Toc428551055 \h </w:instrText>
         </w:r>
         <w:r>
           <w:rPr>
@@ -844,7 +834,7 @@
           <w:lang w:eastAsia="fr-FR"/>
         </w:rPr>
       </w:pPr>
-      <w:hyperlink w:anchor="_Toc417934596" w:history="1">
+      <w:hyperlink w:anchor="_Toc428551056" w:history="1">
         <w:r>
           <w:rPr>
             <w:rStyle w:val="Lienhypertexte"/>
@@ -892,7 +882,7 @@
             <w:noProof/>
             <w:webHidden/>
           </w:rPr>
-          <w:instrText xml:space="preserve"> PAGEREF _Toc417934596 \h </w:instrText>
+          <w:instrText xml:space="preserve"> PAGEREF _Toc428551056 \h </w:instrText>
         </w:r>
         <w:r>
           <w:rPr>
@@ -942,7 +932,7 @@
           <w:lang w:eastAsia="fr-FR"/>
         </w:rPr>
       </w:pPr>
-      <w:hyperlink w:anchor="_Toc417934597" w:history="1">
+      <w:hyperlink w:anchor="_Toc428551057" w:history="1">
         <w:r>
           <w:rPr>
             <w:rStyle w:val="Lienhypertexte"/>
@@ -969,7 +959,7 @@
             <w:rStyle w:val="Lienhypertexte"/>
             <w:noProof/>
           </w:rPr>
-          <w:t>INSTALLATION DE LA R-Pi</w:t>
+          <w:t>Utilisation</w:t>
         </w:r>
         <w:r>
           <w:rPr>
@@ -990,7 +980,7 @@
             <w:noProof/>
             <w:webHidden/>
           </w:rPr>
-          <w:instrText xml:space="preserve"> PAGEREF _Toc417934597 \h </w:instrText>
+          <w:instrText xml:space="preserve"> PAGEREF _Toc428551057 \h </w:instrText>
         </w:r>
         <w:r>
           <w:rPr>
@@ -1011,6 +1001,640 @@
             <w:webHidden/>
           </w:rPr>
           <w:t>6</w:t>
+        </w:r>
+        <w:r>
+          <w:rPr>
+            <w:noProof/>
+            <w:webHidden/>
+          </w:rPr>
+          <w:fldChar w:fldCharType="end"/>
+        </w:r>
+      </w:hyperlink>
+    </w:p>
+    <w:p>
+      <w:pPr>
+        <w:pStyle w:val="TM2"/>
+        <w:tabs>
+          <w:tab w:val="left" w:pos="880"/>
+          <w:tab w:val="right" w:leader="dot" w:pos="9062"/>
+        </w:tabs>
+        <w:rPr>
+          <w:rFonts w:eastAsiaTheme="minorEastAsia"/>
+          <w:b w:val="0"/>
+          <w:bCs w:val="0"/>
+          <w:noProof/>
+          <w:sz w:val="22"/>
+          <w:lang w:eastAsia="fr-FR"/>
+        </w:rPr>
+      </w:pPr>
+      <w:hyperlink w:anchor="_Toc428551058" w:history="1">
+        <w:r>
+          <w:rPr>
+            <w:rStyle w:val="Lienhypertexte"/>
+            <w:noProof/>
+          </w:rPr>
+          <w:t>V.1.</w:t>
+        </w:r>
+        <w:r>
+          <w:rPr>
+            <w:rFonts w:eastAsiaTheme="minorEastAsia"/>
+            <w:b w:val="0"/>
+            <w:bCs w:val="0"/>
+            <w:noProof/>
+            <w:sz w:val="22"/>
+            <w:lang w:eastAsia="fr-FR"/>
+          </w:rPr>
+          <w:tab/>
+        </w:r>
+        <w:r>
+          <w:rPr>
+            <w:rStyle w:val="Lienhypertexte"/>
+            <w:noProof/>
+          </w:rPr>
+          <w:t>Acquisition – Raspberry-Pi</w:t>
+        </w:r>
+        <w:r>
+          <w:rPr>
+            <w:noProof/>
+            <w:webHidden/>
+          </w:rPr>
+          <w:tab/>
+        </w:r>
+        <w:r>
+          <w:rPr>
+            <w:noProof/>
+            <w:webHidden/>
+          </w:rPr>
+          <w:fldChar w:fldCharType="begin"/>
+        </w:r>
+        <w:r>
+          <w:rPr>
+            <w:noProof/>
+            <w:webHidden/>
+          </w:rPr>
+          <w:instrText xml:space="preserve"> PAGEREF _Toc428551058 \h </w:instrText>
+        </w:r>
+        <w:r>
+          <w:rPr>
+            <w:noProof/>
+            <w:webHidden/>
+          </w:rPr>
+        </w:r>
+        <w:r>
+          <w:rPr>
+            <w:noProof/>
+            <w:webHidden/>
+          </w:rPr>
+          <w:fldChar w:fldCharType="separate"/>
+        </w:r>
+        <w:r>
+          <w:rPr>
+            <w:noProof/>
+            <w:webHidden/>
+          </w:rPr>
+          <w:t>6</w:t>
+        </w:r>
+        <w:r>
+          <w:rPr>
+            <w:noProof/>
+            <w:webHidden/>
+          </w:rPr>
+          <w:fldChar w:fldCharType="end"/>
+        </w:r>
+      </w:hyperlink>
+    </w:p>
+    <w:p>
+      <w:pPr>
+        <w:pStyle w:val="TM3"/>
+        <w:tabs>
+          <w:tab w:val="left" w:pos="1320"/>
+          <w:tab w:val="right" w:leader="dot" w:pos="9062"/>
+        </w:tabs>
+        <w:rPr>
+          <w:rFonts w:eastAsiaTheme="minorEastAsia"/>
+          <w:noProof/>
+          <w:sz w:val="22"/>
+          <w:szCs w:val="22"/>
+          <w:lang w:eastAsia="fr-FR"/>
+        </w:rPr>
+      </w:pPr>
+      <w:hyperlink w:anchor="_Toc428551059" w:history="1">
+        <w:r>
+          <w:rPr>
+            <w:rStyle w:val="Lienhypertexte"/>
+            <w:noProof/>
+          </w:rPr>
+          <w:t>V.1.1.</w:t>
+        </w:r>
+        <w:r>
+          <w:rPr>
+            <w:rFonts w:eastAsiaTheme="minorEastAsia"/>
+            <w:noProof/>
+            <w:sz w:val="22"/>
+            <w:szCs w:val="22"/>
+            <w:lang w:eastAsia="fr-FR"/>
+          </w:rPr>
+          <w:tab/>
+        </w:r>
+        <w:r>
+          <w:rPr>
+            <w:rStyle w:val="Lienhypertexte"/>
+            <w:noProof/>
+          </w:rPr>
+          <w:t>Connexion</w:t>
+        </w:r>
+        <w:r>
+          <w:rPr>
+            <w:noProof/>
+            <w:webHidden/>
+          </w:rPr>
+          <w:tab/>
+        </w:r>
+        <w:r>
+          <w:rPr>
+            <w:noProof/>
+            <w:webHidden/>
+          </w:rPr>
+          <w:fldChar w:fldCharType="begin"/>
+        </w:r>
+        <w:r>
+          <w:rPr>
+            <w:noProof/>
+            <w:webHidden/>
+          </w:rPr>
+          <w:instrText xml:space="preserve"> PAGEREF _Toc428551059 \h </w:instrText>
+        </w:r>
+        <w:r>
+          <w:rPr>
+            <w:noProof/>
+            <w:webHidden/>
+          </w:rPr>
+        </w:r>
+        <w:r>
+          <w:rPr>
+            <w:noProof/>
+            <w:webHidden/>
+          </w:rPr>
+          <w:fldChar w:fldCharType="separate"/>
+        </w:r>
+        <w:r>
+          <w:rPr>
+            <w:noProof/>
+            <w:webHidden/>
+          </w:rPr>
+          <w:t>6</w:t>
+        </w:r>
+        <w:r>
+          <w:rPr>
+            <w:noProof/>
+            <w:webHidden/>
+          </w:rPr>
+          <w:fldChar w:fldCharType="end"/>
+        </w:r>
+      </w:hyperlink>
+    </w:p>
+    <w:p>
+      <w:pPr>
+        <w:pStyle w:val="TM3"/>
+        <w:tabs>
+          <w:tab w:val="left" w:pos="1320"/>
+          <w:tab w:val="right" w:leader="dot" w:pos="9062"/>
+        </w:tabs>
+        <w:rPr>
+          <w:rFonts w:eastAsiaTheme="minorEastAsia"/>
+          <w:noProof/>
+          <w:sz w:val="22"/>
+          <w:szCs w:val="22"/>
+          <w:lang w:eastAsia="fr-FR"/>
+        </w:rPr>
+      </w:pPr>
+      <w:hyperlink w:anchor="_Toc428551060" w:history="1">
+        <w:r>
+          <w:rPr>
+            <w:rStyle w:val="Lienhypertexte"/>
+            <w:noProof/>
+          </w:rPr>
+          <w:t>V.1.2.</w:t>
+        </w:r>
+        <w:r>
+          <w:rPr>
+            <w:rFonts w:eastAsiaTheme="minorEastAsia"/>
+            <w:noProof/>
+            <w:sz w:val="22"/>
+            <w:szCs w:val="22"/>
+            <w:lang w:eastAsia="fr-FR"/>
+          </w:rPr>
+          <w:tab/>
+        </w:r>
+        <w:r>
+          <w:rPr>
+            <w:rStyle w:val="Lienhypertexte"/>
+            <w:noProof/>
+          </w:rPr>
+          <w:t>Acquisition</w:t>
+        </w:r>
+        <w:r>
+          <w:rPr>
+            <w:noProof/>
+            <w:webHidden/>
+          </w:rPr>
+          <w:tab/>
+        </w:r>
+        <w:r>
+          <w:rPr>
+            <w:noProof/>
+            <w:webHidden/>
+          </w:rPr>
+          <w:fldChar w:fldCharType="begin"/>
+        </w:r>
+        <w:r>
+          <w:rPr>
+            <w:noProof/>
+            <w:webHidden/>
+          </w:rPr>
+          <w:instrText xml:space="preserve"> PAGEREF _Toc428551060 \h </w:instrText>
+        </w:r>
+        <w:r>
+          <w:rPr>
+            <w:noProof/>
+            <w:webHidden/>
+          </w:rPr>
+        </w:r>
+        <w:r>
+          <w:rPr>
+            <w:noProof/>
+            <w:webHidden/>
+          </w:rPr>
+          <w:fldChar w:fldCharType="separate"/>
+        </w:r>
+        <w:r>
+          <w:rPr>
+            <w:noProof/>
+            <w:webHidden/>
+          </w:rPr>
+          <w:t>7</w:t>
+        </w:r>
+        <w:r>
+          <w:rPr>
+            <w:noProof/>
+            <w:webHidden/>
+          </w:rPr>
+          <w:fldChar w:fldCharType="end"/>
+        </w:r>
+      </w:hyperlink>
+    </w:p>
+    <w:p>
+      <w:pPr>
+        <w:pStyle w:val="TM2"/>
+        <w:tabs>
+          <w:tab w:val="left" w:pos="880"/>
+          <w:tab w:val="right" w:leader="dot" w:pos="9062"/>
+        </w:tabs>
+        <w:rPr>
+          <w:rFonts w:eastAsiaTheme="minorEastAsia"/>
+          <w:b w:val="0"/>
+          <w:bCs w:val="0"/>
+          <w:noProof/>
+          <w:sz w:val="22"/>
+          <w:lang w:eastAsia="fr-FR"/>
+        </w:rPr>
+      </w:pPr>
+      <w:hyperlink w:anchor="_Toc428551061" w:history="1">
+        <w:r>
+          <w:rPr>
+            <w:rStyle w:val="Lienhypertexte"/>
+            <w:noProof/>
+          </w:rPr>
+          <w:t>V.2.</w:t>
+        </w:r>
+        <w:r>
+          <w:rPr>
+            <w:rFonts w:eastAsiaTheme="minorEastAsia"/>
+            <w:b w:val="0"/>
+            <w:bCs w:val="0"/>
+            <w:noProof/>
+            <w:sz w:val="22"/>
+            <w:lang w:eastAsia="fr-FR"/>
+          </w:rPr>
+          <w:tab/>
+        </w:r>
+        <w:r>
+          <w:rPr>
+            <w:rStyle w:val="Lienhypertexte"/>
+            <w:noProof/>
+          </w:rPr>
+          <w:t>Visualisation – Scilab</w:t>
+        </w:r>
+        <w:r>
+          <w:rPr>
+            <w:noProof/>
+            <w:webHidden/>
+          </w:rPr>
+          <w:tab/>
+        </w:r>
+        <w:r>
+          <w:rPr>
+            <w:noProof/>
+            <w:webHidden/>
+          </w:rPr>
+          <w:fldChar w:fldCharType="begin"/>
+        </w:r>
+        <w:r>
+          <w:rPr>
+            <w:noProof/>
+            <w:webHidden/>
+          </w:rPr>
+          <w:instrText xml:space="preserve"> PAGEREF _Toc428551061 \h </w:instrText>
+        </w:r>
+        <w:r>
+          <w:rPr>
+            <w:noProof/>
+            <w:webHidden/>
+          </w:rPr>
+        </w:r>
+        <w:r>
+          <w:rPr>
+            <w:noProof/>
+            <w:webHidden/>
+          </w:rPr>
+          <w:fldChar w:fldCharType="separate"/>
+        </w:r>
+        <w:r>
+          <w:rPr>
+            <w:noProof/>
+            <w:webHidden/>
+          </w:rPr>
+          <w:t>7</w:t>
+        </w:r>
+        <w:r>
+          <w:rPr>
+            <w:noProof/>
+            <w:webHidden/>
+          </w:rPr>
+          <w:fldChar w:fldCharType="end"/>
+        </w:r>
+      </w:hyperlink>
+    </w:p>
+    <w:p>
+      <w:pPr>
+        <w:pStyle w:val="TM3"/>
+        <w:tabs>
+          <w:tab w:val="left" w:pos="1320"/>
+          <w:tab w:val="right" w:leader="dot" w:pos="9062"/>
+        </w:tabs>
+        <w:rPr>
+          <w:rFonts w:eastAsiaTheme="minorEastAsia"/>
+          <w:noProof/>
+          <w:sz w:val="22"/>
+          <w:szCs w:val="22"/>
+          <w:lang w:eastAsia="fr-FR"/>
+        </w:rPr>
+      </w:pPr>
+      <w:hyperlink w:anchor="_Toc428551062" w:history="1">
+        <w:r>
+          <w:rPr>
+            <w:rStyle w:val="Lienhypertexte"/>
+            <w:noProof/>
+          </w:rPr>
+          <w:t>V.2.1.</w:t>
+        </w:r>
+        <w:r>
+          <w:rPr>
+            <w:rFonts w:eastAsiaTheme="minorEastAsia"/>
+            <w:noProof/>
+            <w:sz w:val="22"/>
+            <w:szCs w:val="22"/>
+            <w:lang w:eastAsia="fr-FR"/>
+          </w:rPr>
+          <w:tab/>
+        </w:r>
+        <w:r>
+          <w:rPr>
+            <w:rStyle w:val="Lienhypertexte"/>
+            <w:noProof/>
+          </w:rPr>
+          <w:t>Télécharger les fichiers de points :</w:t>
+        </w:r>
+        <w:r>
+          <w:rPr>
+            <w:noProof/>
+            <w:webHidden/>
+          </w:rPr>
+          <w:tab/>
+        </w:r>
+        <w:r>
+          <w:rPr>
+            <w:noProof/>
+            <w:webHidden/>
+          </w:rPr>
+          <w:fldChar w:fldCharType="begin"/>
+        </w:r>
+        <w:r>
+          <w:rPr>
+            <w:noProof/>
+            <w:webHidden/>
+          </w:rPr>
+          <w:instrText xml:space="preserve"> PAGEREF _Toc428551062 \h </w:instrText>
+        </w:r>
+        <w:r>
+          <w:rPr>
+            <w:noProof/>
+            <w:webHidden/>
+          </w:rPr>
+        </w:r>
+        <w:r>
+          <w:rPr>
+            <w:noProof/>
+            <w:webHidden/>
+          </w:rPr>
+          <w:fldChar w:fldCharType="separate"/>
+        </w:r>
+        <w:r>
+          <w:rPr>
+            <w:noProof/>
+            <w:webHidden/>
+          </w:rPr>
+          <w:t>7</w:t>
+        </w:r>
+        <w:r>
+          <w:rPr>
+            <w:noProof/>
+            <w:webHidden/>
+          </w:rPr>
+          <w:fldChar w:fldCharType="end"/>
+        </w:r>
+      </w:hyperlink>
+    </w:p>
+    <w:p>
+      <w:pPr>
+        <w:pStyle w:val="TM3"/>
+        <w:tabs>
+          <w:tab w:val="left" w:pos="1320"/>
+          <w:tab w:val="right" w:leader="dot" w:pos="9062"/>
+        </w:tabs>
+        <w:rPr>
+          <w:rFonts w:eastAsiaTheme="minorEastAsia"/>
+          <w:noProof/>
+          <w:sz w:val="22"/>
+          <w:szCs w:val="22"/>
+          <w:lang w:eastAsia="fr-FR"/>
+        </w:rPr>
+      </w:pPr>
+      <w:hyperlink w:anchor="_Toc428551063" w:history="1">
+        <w:r>
+          <w:rPr>
+            <w:rStyle w:val="Lienhypertexte"/>
+            <w:noProof/>
+          </w:rPr>
+          <w:t>V.2.2.</w:t>
+        </w:r>
+        <w:r>
+          <w:rPr>
+            <w:rFonts w:eastAsiaTheme="minorEastAsia"/>
+            <w:noProof/>
+            <w:sz w:val="22"/>
+            <w:szCs w:val="22"/>
+            <w:lang w:eastAsia="fr-FR"/>
+          </w:rPr>
+          <w:tab/>
+        </w:r>
+        <w:r>
+          <w:rPr>
+            <w:rStyle w:val="Lienhypertexte"/>
+            <w:noProof/>
+          </w:rPr>
+          <w:t>Visualiser les courbes</w:t>
+        </w:r>
+        <w:r>
+          <w:rPr>
+            <w:noProof/>
+            <w:webHidden/>
+          </w:rPr>
+          <w:tab/>
+        </w:r>
+        <w:r>
+          <w:rPr>
+            <w:noProof/>
+            <w:webHidden/>
+          </w:rPr>
+          <w:fldChar w:fldCharType="begin"/>
+        </w:r>
+        <w:r>
+          <w:rPr>
+            <w:noProof/>
+            <w:webHidden/>
+          </w:rPr>
+          <w:instrText xml:space="preserve"> PAGEREF _Toc428551063 \h </w:instrText>
+        </w:r>
+        <w:r>
+          <w:rPr>
+            <w:noProof/>
+            <w:webHidden/>
+          </w:rPr>
+        </w:r>
+        <w:r>
+          <w:rPr>
+            <w:noProof/>
+            <w:webHidden/>
+          </w:rPr>
+          <w:fldChar w:fldCharType="separate"/>
+        </w:r>
+        <w:r>
+          <w:rPr>
+            <w:noProof/>
+            <w:webHidden/>
+          </w:rPr>
+          <w:t>7</w:t>
+        </w:r>
+        <w:r>
+          <w:rPr>
+            <w:noProof/>
+            <w:webHidden/>
+          </w:rPr>
+          <w:fldChar w:fldCharType="end"/>
+        </w:r>
+      </w:hyperlink>
+    </w:p>
+    <w:p>
+      <w:pPr>
+        <w:pStyle w:val="TM3"/>
+        <w:tabs>
+          <w:tab w:val="left" w:pos="1320"/>
+          <w:tab w:val="right" w:leader="dot" w:pos="9062"/>
+        </w:tabs>
+        <w:rPr>
+          <w:rFonts w:eastAsiaTheme="minorEastAsia"/>
+          <w:noProof/>
+          <w:sz w:val="22"/>
+          <w:szCs w:val="22"/>
+          <w:lang w:eastAsia="fr-FR"/>
+        </w:rPr>
+      </w:pPr>
+      <w:hyperlink w:anchor="_Toc428551064" w:history="1">
+        <w:r>
+          <w:rPr>
+            <w:rStyle w:val="Lienhypertexte"/>
+            <w:noProof/>
+          </w:rPr>
+          <w:t>V.2.3.</w:t>
+        </w:r>
+        <w:r>
+          <w:rPr>
+            <w:rFonts w:eastAsiaTheme="minorEastAsia"/>
+            <w:noProof/>
+            <w:sz w:val="22"/>
+            <w:szCs w:val="22"/>
+            <w:lang w:eastAsia="fr-FR"/>
+          </w:rPr>
+          <w:tab/>
+        </w:r>
+        <w:r>
+          <w:rPr>
+            <w:rStyle w:val="Lienhypertexte"/>
+            <w:noProof/>
+          </w:rPr>
+          <w:t>Utilisation avancée</w:t>
+        </w:r>
+        <w:r>
+          <w:rPr>
+            <w:noProof/>
+            <w:webHidden/>
+          </w:rPr>
+          <w:tab/>
+        </w:r>
+        <w:r>
+          <w:rPr>
+            <w:noProof/>
+            <w:webHidden/>
+          </w:rPr>
+          <w:fldChar w:fldCharType="begin"/>
+        </w:r>
+        <w:r>
+          <w:rPr>
+            <w:noProof/>
+            <w:webHidden/>
+          </w:rPr>
+          <w:instrText xml:space="preserve"> PAGEREF _Toc428551064 \h </w:instrText>
+        </w:r>
+        <w:r>
+          <w:rPr>
+            <w:noProof/>
+            <w:webHidden/>
+          </w:rPr>
+        </w:r>
+        <w:r>
+          <w:rPr>
+            <w:noProof/>
+            <w:webHidden/>
+          </w:rPr>
+          <w:fldChar w:fldCharType="separate"/>
+        </w:r>
+        <w:r>
+          <w:rPr>
+            <w:noProof/>
+            <w:webHidden/>
+          </w:rPr>
+          <w:t>10</w:t>
         </w:r>
         <w:r>
           <w:rPr>
@@ -1040,7 +1664,7 @@
           <w:lang w:eastAsia="fr-FR"/>
         </w:rPr>
       </w:pPr>
-      <w:hyperlink w:anchor="_Toc417934598" w:history="1">
+      <w:hyperlink w:anchor="_Toc428551065" w:history="1">
         <w:r>
           <w:rPr>
             <w:rStyle w:val="Lienhypertexte"/>
@@ -1067,6 +1691,104 @@
             <w:rStyle w:val="Lienhypertexte"/>
             <w:noProof/>
           </w:rPr>
+          <w:t>INSTALLATION DE LA R-Pi</w:t>
+        </w:r>
+        <w:r>
+          <w:rPr>
+            <w:noProof/>
+            <w:webHidden/>
+          </w:rPr>
+          <w:tab/>
+        </w:r>
+        <w:r>
+          <w:rPr>
+            <w:noProof/>
+            <w:webHidden/>
+          </w:rPr>
+          <w:fldChar w:fldCharType="begin"/>
+        </w:r>
+        <w:r>
+          <w:rPr>
+            <w:noProof/>
+            <w:webHidden/>
+          </w:rPr>
+          <w:instrText xml:space="preserve"> PAGEREF _Toc428551065 \h </w:instrText>
+        </w:r>
+        <w:r>
+          <w:rPr>
+            <w:noProof/>
+            <w:webHidden/>
+          </w:rPr>
+        </w:r>
+        <w:r>
+          <w:rPr>
+            <w:noProof/>
+            <w:webHidden/>
+          </w:rPr>
+          <w:fldChar w:fldCharType="separate"/>
+        </w:r>
+        <w:r>
+          <w:rPr>
+            <w:noProof/>
+            <w:webHidden/>
+          </w:rPr>
+          <w:t>11</w:t>
+        </w:r>
+        <w:r>
+          <w:rPr>
+            <w:noProof/>
+            <w:webHidden/>
+          </w:rPr>
+          <w:fldChar w:fldCharType="end"/>
+        </w:r>
+      </w:hyperlink>
+    </w:p>
+    <w:p>
+      <w:pPr>
+        <w:pStyle w:val="TM1"/>
+        <w:tabs>
+          <w:tab w:val="left" w:pos="660"/>
+          <w:tab w:val="right" w:leader="dot" w:pos="9062"/>
+        </w:tabs>
+        <w:rPr>
+          <w:rFonts w:eastAsiaTheme="minorEastAsia"/>
+          <w:b w:val="0"/>
+          <w:bCs w:val="0"/>
+          <w:i w:val="0"/>
+          <w:iCs w:val="0"/>
+          <w:noProof/>
+          <w:sz w:val="22"/>
+          <w:szCs w:val="22"/>
+          <w:lang w:eastAsia="fr-FR"/>
+        </w:rPr>
+      </w:pPr>
+      <w:hyperlink w:anchor="_Toc428551066" w:history="1">
+        <w:r>
+          <w:rPr>
+            <w:rStyle w:val="Lienhypertexte"/>
+            <w:noProof/>
+          </w:rPr>
+          <w:t>VII.</w:t>
+        </w:r>
+        <w:r>
+          <w:rPr>
+            <w:rFonts w:eastAsiaTheme="minorEastAsia"/>
+            <w:b w:val="0"/>
+            <w:bCs w:val="0"/>
+            <w:i w:val="0"/>
+            <w:iCs w:val="0"/>
+            <w:noProof/>
+            <w:sz w:val="22"/>
+            <w:szCs w:val="22"/>
+            <w:lang w:eastAsia="fr-FR"/>
+          </w:rPr>
+          <w:tab/>
+        </w:r>
+        <w:r>
+          <w:rPr>
+            <w:rStyle w:val="Lienhypertexte"/>
+            <w:noProof/>
+          </w:rPr>
           <w:t>CONFIGURATIONS</w:t>
         </w:r>
         <w:r>
@@ -1088,7 +1810,7 @@
             <w:noProof/>
             <w:webHidden/>
           </w:rPr>
-          <w:instrText xml:space="preserve"> PAGEREF _Toc417934598 \h </w:instrText>
+          <w:instrText xml:space="preserve"> PAGEREF _Toc428551066 \h </w:instrText>
         </w:r>
         <w:r>
           <w:rPr>
@@ -1108,7 +1830,7 @@
             <w:noProof/>
             <w:webHidden/>
           </w:rPr>
-          <w:t>7</w:t>
+          <w:t>12</w:t>
         </w:r>
         <w:r>
           <w:rPr>
@@ -1135,13 +1857,13 @@
           <w:lang w:eastAsia="fr-FR"/>
         </w:rPr>
       </w:pPr>
-      <w:hyperlink w:anchor="_Toc417934599" w:history="1">
+      <w:hyperlink w:anchor="_Toc428551067" w:history="1">
         <w:r>
           <w:rPr>
             <w:rStyle w:val="Lienhypertexte"/>
             <w:noProof/>
           </w:rPr>
-          <w:t>VI.1.</w:t>
+          <w:t>VII.1.</w:t>
         </w:r>
         <w:r>
           <w:rPr>
@@ -1180,7 +1902,7 @@
             <w:noProof/>
             <w:webHidden/>
           </w:rPr>
-          <w:instrText xml:space="preserve"> PAGEREF _Toc417934599 \h </w:instrText>
+          <w:instrText xml:space="preserve"> PAGEREF _Toc428551067 \h </w:instrText>
         </w:r>
         <w:r>
           <w:rPr>
@@ -1200,7 +1922,7 @@
             <w:noProof/>
             <w:webHidden/>
           </w:rPr>
-          <w:t>7</w:t>
+          <w:t>12</w:t>
         </w:r>
         <w:r>
           <w:rPr>
@@ -1226,13 +1948,13 @@
           <w:lang w:eastAsia="fr-FR"/>
         </w:rPr>
       </w:pPr>
-      <w:hyperlink w:anchor="_Toc417934600" w:history="1">
+      <w:hyperlink w:anchor="_Toc428551068" w:history="1">
         <w:r>
           <w:rPr>
             <w:rStyle w:val="Lienhypertexte"/>
             <w:noProof/>
           </w:rPr>
-          <w:t>VI.1.1.</w:t>
+          <w:t>VII.1.1.</w:t>
         </w:r>
         <w:r>
           <w:rPr>
@@ -1270,7 +1992,7 @@
             <w:noProof/>
             <w:webHidden/>
           </w:rPr>
-          <w:instrText xml:space="preserve"> PAGEREF _Toc417934600 \h </w:instrText>
+          <w:instrText xml:space="preserve"> PAGEREF _Toc428551068 \h </w:instrText>
         </w:r>
         <w:r>
           <w:rPr>
@@ -1290,7 +2012,7 @@
             <w:noProof/>
             <w:webHidden/>
           </w:rPr>
-          <w:t>7</w:t>
+          <w:t>12</w:t>
         </w:r>
         <w:r>
           <w:rPr>
@@ -1316,13 +2038,13 @@
           <w:lang w:eastAsia="fr-FR"/>
         </w:rPr>
       </w:pPr>
-      <w:hyperlink w:anchor="_Toc417934601" w:history="1">
+      <w:hyperlink w:anchor="_Toc428551069" w:history="1">
         <w:r>
           <w:rPr>
             <w:rStyle w:val="Lienhypertexte"/>
             <w:noProof/>
           </w:rPr>
-          <w:t>VI.1.2.</w:t>
+          <w:t>VII.1.2.</w:t>
         </w:r>
         <w:r>
           <w:rPr>
@@ -1360,7 +2082,7 @@
             <w:noProof/>
             <w:webHidden/>
           </w:rPr>
-          <w:instrText xml:space="preserve"> PAGEREF _Toc417934601 \h </w:instrText>
+          <w:instrText xml:space="preserve"> PAGEREF _Toc428551069 \h </w:instrText>
         </w:r>
         <w:r>
           <w:rPr>
@@ -1380,7 +2102,7 @@
             <w:noProof/>
             <w:webHidden/>
           </w:rPr>
-          <w:t>7</w:t>
+          <w:t>12</w:t>
         </w:r>
         <w:r>
           <w:rPr>
@@ -1406,13 +2128,13 @@
           <w:lang w:eastAsia="fr-FR"/>
         </w:rPr>
       </w:pPr>
-      <w:hyperlink w:anchor="_Toc417934602" w:history="1">
+      <w:hyperlink w:anchor="_Toc428551070" w:history="1">
         <w:r>
           <w:rPr>
             <w:rStyle w:val="Lienhypertexte"/>
             <w:noProof/>
           </w:rPr>
-          <w:t>VI.1.3.</w:t>
+          <w:t>VII.1.3.</w:t>
         </w:r>
         <w:r>
           <w:rPr>
@@ -1450,7 +2172,7 @@
             <w:noProof/>
             <w:webHidden/>
           </w:rPr>
-          <w:instrText xml:space="preserve"> PAGEREF _Toc417934602 \h </w:instrText>
+          <w:instrText xml:space="preserve"> PAGEREF _Toc428551070 \h </w:instrText>
         </w:r>
         <w:r>
           <w:rPr>
@@ -1470,7 +2192,7 @@
             <w:noProof/>
             <w:webHidden/>
           </w:rPr>
-          <w:t>7</w:t>
+          <w:t>13</w:t>
         </w:r>
         <w:r>
           <w:rPr>
@@ -1497,13 +2219,13 @@
           <w:lang w:eastAsia="fr-FR"/>
         </w:rPr>
       </w:pPr>
-      <w:hyperlink w:anchor="_Toc417934603" w:history="1">
+      <w:hyperlink w:anchor="_Toc428551071" w:history="1">
         <w:r>
           <w:rPr>
             <w:rStyle w:val="Lienhypertexte"/>
             <w:noProof/>
           </w:rPr>
-          <w:t>VI.2.</w:t>
+          <w:t>VII.2.</w:t>
         </w:r>
         <w:r>
           <w:rPr>
@@ -1542,7 +2264,7 @@
             <w:noProof/>
             <w:webHidden/>
           </w:rPr>
-          <w:instrText xml:space="preserve"> PAGEREF _Toc417934603 \h </w:instrText>
+          <w:instrText xml:space="preserve"> PAGEREF _Toc428551071 \h </w:instrText>
         </w:r>
         <w:r>
           <w:rPr>
@@ -1562,7 +2284,7 @@
             <w:noProof/>
             <w:webHidden/>
           </w:rPr>
-          <w:t>7</w:t>
+          <w:t>13</w:t>
         </w:r>
         <w:r>
           <w:rPr>
@@ -1588,13 +2310,13 @@
           <w:lang w:eastAsia="fr-FR"/>
         </w:rPr>
       </w:pPr>
-      <w:hyperlink w:anchor="_Toc417934604" w:history="1">
+      <w:hyperlink w:anchor="_Toc428551072" w:history="1">
         <w:r>
           <w:rPr>
             <w:rStyle w:val="Lienhypertexte"/>
             <w:noProof/>
           </w:rPr>
-          <w:t>VI.2.1.</w:t>
+          <w:t>VII.2.1.</w:t>
         </w:r>
         <w:r>
           <w:rPr>
@@ -1632,7 +2354,7 @@
             <w:noProof/>
             <w:webHidden/>
           </w:rPr>
-          <w:instrText xml:space="preserve"> PAGEREF _Toc417934604 \h </w:instrText>
+          <w:instrText xml:space="preserve"> PAGEREF _Toc428551072 \h </w:instrText>
         </w:r>
         <w:r>
           <w:rPr>
@@ -1652,7 +2374,7 @@
             <w:noProof/>
             <w:webHidden/>
           </w:rPr>
-          <w:t>7</w:t>
+          <w:t>13</w:t>
         </w:r>
         <w:r>
           <w:rPr>
@@ -1678,13 +2400,13 @@
           <w:lang w:eastAsia="fr-FR"/>
         </w:rPr>
       </w:pPr>
-      <w:hyperlink w:anchor="_Toc417934605" w:history="1">
+      <w:hyperlink w:anchor="_Toc428551073" w:history="1">
         <w:r>
           <w:rPr>
             <w:rStyle w:val="Lienhypertexte"/>
             <w:noProof/>
           </w:rPr>
-          <w:t>VI.2.2.</w:t>
+          <w:t>VII.2.2.</w:t>
         </w:r>
         <w:r>
           <w:rPr>
@@ -1722,7 +2444,7 @@
             <w:noProof/>
             <w:webHidden/>
           </w:rPr>
-          <w:instrText xml:space="preserve"> PAGEREF _Toc417934605 \h </w:instrText>
+          <w:instrText xml:space="preserve"> PAGEREF _Toc428551073 \h </w:instrText>
         </w:r>
         <w:r>
           <w:rPr>
@@ -1742,7 +2464,7 @@
             <w:noProof/>
             <w:webHidden/>
           </w:rPr>
-          <w:t>7</w:t>
+          <w:t>13</w:t>
         </w:r>
         <w:r>
           <w:rPr>
@@ -1768,13 +2490,13 @@
           <w:lang w:eastAsia="fr-FR"/>
         </w:rPr>
       </w:pPr>
-      <w:hyperlink w:anchor="_Toc417934606" w:history="1">
+      <w:hyperlink w:anchor="_Toc428551074" w:history="1">
         <w:r>
           <w:rPr>
             <w:rStyle w:val="Lienhypertexte"/>
             <w:noProof/>
           </w:rPr>
-          <w:t>VI.2.3.</w:t>
+          <w:t>VII.2.3.</w:t>
         </w:r>
         <w:r>
           <w:rPr>
@@ -1812,7 +2534,7 @@
             <w:noProof/>
             <w:webHidden/>
           </w:rPr>
-          <w:instrText xml:space="preserve"> PAGEREF _Toc417934606 \h </w:instrText>
+          <w:instrText xml:space="preserve"> PAGEREF _Toc428551074 \h </w:instrText>
         </w:r>
         <w:r>
           <w:rPr>
@@ -1832,7 +2554,7 @@
             <w:noProof/>
             <w:webHidden/>
           </w:rPr>
-          <w:t>7</w:t>
+          <w:t>13</w:t>
         </w:r>
         <w:r>
           <w:rPr>
@@ -1858,14 +2580,14 @@
           <w:lang w:eastAsia="fr-FR"/>
         </w:rPr>
       </w:pPr>
-      <w:hyperlink w:anchor="_Toc417934607" w:history="1">
+      <w:hyperlink w:anchor="_Toc428551075" w:history="1">
         <w:r>
           <w:rPr>
             <w:rStyle w:val="Lienhypertexte"/>
             <w:noProof/>
             <w:highlight w:val="yellow"/>
           </w:rPr>
-          <w:t>VI.2.4.</w:t>
+          <w:t>VII.2.4.</w:t>
         </w:r>
         <w:r>
           <w:rPr>
@@ -1883,7 +2605,23 @@
             <w:noProof/>
             <w:highlight w:val="yellow"/>
           </w:rPr>
-          <w:t>Client NTP</w:t>
+          <w:t>Clien</w:t>
+        </w:r>
+        <w:r>
+          <w:rPr>
+            <w:rStyle w:val="Lienhypertexte"/>
+            <w:noProof/>
+            <w:highlight w:val="yellow"/>
+          </w:rPr>
+          <w:t>t</w:t>
+        </w:r>
+        <w:r>
+          <w:rPr>
+            <w:rStyle w:val="Lienhypertexte"/>
+            <w:noProof/>
+            <w:highlight w:val="yellow"/>
+          </w:rPr>
+          <w:t xml:space="preserve"> NTP</w:t>
         </w:r>
         <w:r>
           <w:rPr>
@@ -1904,7 +2642,7 @@
             <w:noProof/>
             <w:webHidden/>
           </w:rPr>
-          <w:instrText xml:space="preserve"> PAGEREF _Toc417934607 \h </w:instrText>
+          <w:instrText xml:space="preserve"> PAGEREF _Toc428551075 \h </w:instrText>
         </w:r>
         <w:r>
           <w:rPr>
@@ -1924,7 +2662,7 @@
             <w:noProof/>
             <w:webHidden/>
           </w:rPr>
-          <w:t>8</w:t>
+          <w:t>14</w:t>
         </w:r>
         <w:r>
           <w:rPr>
@@ -1950,13 +2688,13 @@
           <w:lang w:eastAsia="fr-FR"/>
         </w:rPr>
       </w:pPr>
-      <w:hyperlink w:anchor="_Toc417934608" w:history="1">
+      <w:hyperlink w:anchor="_Toc428551076" w:history="1">
         <w:r>
           <w:rPr>
             <w:rStyle w:val="Lienhypertexte"/>
             <w:noProof/>
           </w:rPr>
-          <w:t>VI.2.5.</w:t>
+          <w:t>VII.2.5.</w:t>
         </w:r>
         <w:r>
           <w:rPr>
@@ -1994,7 +2732,7 @@
             <w:noProof/>
             <w:webHidden/>
           </w:rPr>
-          <w:instrText xml:space="preserve"> PAGEREF _Toc417934608 \h </w:instrText>
+          <w:instrText xml:space="preserve"> PAGEREF _Toc428551076 \h </w:instrText>
         </w:r>
         <w:r>
           <w:rPr>
@@ -2014,7 +2752,7 @@
             <w:noProof/>
             <w:webHidden/>
           </w:rPr>
-          <w:t>8</w:t>
+          <w:t>14</w:t>
         </w:r>
         <w:r>
           <w:rPr>
@@ -2040,13 +2778,13 @@
           <w:lang w:eastAsia="fr-FR"/>
         </w:rPr>
       </w:pPr>
-      <w:hyperlink w:anchor="_Toc417934609" w:history="1">
+      <w:hyperlink w:anchor="_Toc428551077" w:history="1">
         <w:r>
           <w:rPr>
             <w:rStyle w:val="Lienhypertexte"/>
             <w:noProof/>
           </w:rPr>
-          <w:t>VI.2.6.</w:t>
+          <w:t>VII.2.6.</w:t>
         </w:r>
         <w:r>
           <w:rPr>
@@ -2084,7 +2822,7 @@
             <w:noProof/>
             <w:webHidden/>
           </w:rPr>
-          <w:instrText xml:space="preserve"> PAGEREF _Toc417934609 \h </w:instrText>
+          <w:instrText xml:space="preserve"> PAGEREF _Toc428551077 \h </w:instrText>
         </w:r>
         <w:r>
           <w:rPr>
@@ -2104,7 +2842,7 @@
             <w:noProof/>
             <w:webHidden/>
           </w:rPr>
-          <w:t>8</w:t>
+          <w:t>14</w:t>
         </w:r>
         <w:r>
           <w:rPr>
@@ -2130,13 +2868,13 @@
           <w:lang w:eastAsia="fr-FR"/>
         </w:rPr>
       </w:pPr>
-      <w:hyperlink w:anchor="_Toc417934610" w:history="1">
+      <w:hyperlink w:anchor="_Toc428551078" w:history="1">
         <w:r>
           <w:rPr>
             <w:rStyle w:val="Lienhypertexte"/>
             <w:noProof/>
           </w:rPr>
-          <w:t>VI.2.7.</w:t>
+          <w:t>VII.2.7.</w:t>
         </w:r>
         <w:r>
           <w:rPr>
@@ -2174,7 +2912,7 @@
             <w:noProof/>
             <w:webHidden/>
           </w:rPr>
-          <w:instrText xml:space="preserve"> PAGEREF _Toc417934610 \h </w:instrText>
+          <w:instrText xml:space="preserve"> PAGEREF _Toc428551078 \h </w:instrText>
         </w:r>
         <w:r>
           <w:rPr>
@@ -2194,7 +2932,7 @@
             <w:noProof/>
             <w:webHidden/>
           </w:rPr>
-          <w:t>8</w:t>
+          <w:t>14</w:t>
         </w:r>
         <w:r>
           <w:rPr>
@@ -2220,13 +2958,13 @@
           <w:lang w:eastAsia="fr-FR"/>
         </w:rPr>
       </w:pPr>
-      <w:hyperlink w:anchor="_Toc417934611" w:history="1">
+      <w:hyperlink w:anchor="_Toc428551079" w:history="1">
         <w:r>
           <w:rPr>
             <w:rStyle w:val="Lienhypertexte"/>
             <w:noProof/>
           </w:rPr>
-          <w:t>VI.2.8.</w:t>
+          <w:t>VII.2.8.</w:t>
         </w:r>
         <w:r>
           <w:rPr>
@@ -2264,7 +3002,7 @@
             <w:noProof/>
             <w:webHidden/>
           </w:rPr>
-          <w:instrText xml:space="preserve"> PAGEREF _Toc417934611 \h </w:instrText>
+          <w:instrText xml:space="preserve"> PAGEREF _Toc428551079 \h </w:instrText>
         </w:r>
         <w:r>
           <w:rPr>
@@ -2284,7 +3022,7 @@
             <w:noProof/>
             <w:webHidden/>
           </w:rPr>
-          <w:t>9</w:t>
+          <w:t>15</w:t>
         </w:r>
         <w:r>
           <w:rPr>
@@ -2310,13 +3048,13 @@
           <w:lang w:eastAsia="fr-FR"/>
         </w:rPr>
       </w:pPr>
-      <w:hyperlink w:anchor="_Toc417934612" w:history="1">
+      <w:hyperlink w:anchor="_Toc428551080" w:history="1">
         <w:r>
           <w:rPr>
             <w:rStyle w:val="Lienhypertexte"/>
             <w:noProof/>
           </w:rPr>
-          <w:t>VI.2.9.</w:t>
+          <w:t>VII.2.9.</w:t>
         </w:r>
         <w:r>
           <w:rPr>
@@ -2354,7 +3092,7 @@
             <w:noProof/>
             <w:webHidden/>
           </w:rPr>
-          <w:instrText xml:space="preserve"> PAGEREF _Toc417934612 \h </w:instrText>
+          <w:instrText xml:space="preserve"> PAGEREF _Toc428551080 \h </w:instrText>
         </w:r>
         <w:r>
           <w:rPr>
@@ -2374,7 +3112,7 @@
             <w:noProof/>
             <w:webHidden/>
           </w:rPr>
-          <w:t>9</w:t>
+          <w:t>15</w:t>
         </w:r>
         <w:r>
           <w:rPr>
@@ -2389,7 +3127,7 @@
       <w:pPr>
         <w:pStyle w:val="TM3"/>
         <w:tabs>
-          <w:tab w:val="left" w:pos="1320"/>
+          <w:tab w:val="left" w:pos="1540"/>
           <w:tab w:val="right" w:leader="dot" w:pos="9062"/>
         </w:tabs>
         <w:rPr>
@@ -2400,13 +3138,14 @@
           <w:lang w:eastAsia="fr-FR"/>
         </w:rPr>
       </w:pPr>
-      <w:hyperlink w:anchor="_Toc417934613" w:history="1">
+      <w:hyperlink w:anchor="_Toc428551081" w:history="1">
         <w:r>
           <w:rPr>
             <w:rStyle w:val="Lienhypertexte"/>
             <w:noProof/>
-          </w:rPr>
-          <w:t>VI.2.10.</w:t>
+            <w:highlight w:val="yellow"/>
+          </w:rPr>
+          <w:t>VII.2.10.</w:t>
         </w:r>
         <w:r>
           <w:rPr>
@@ -2422,8 +3161,9 @@
           <w:rPr>
             <w:rStyle w:val="Lienhypertexte"/>
             <w:noProof/>
-          </w:rPr>
-          <w:t>Lancer le programme</w:t>
+            <w:highlight w:val="yellow"/>
+          </w:rPr>
+          <w:t>Changer le mot de passe</w:t>
         </w:r>
         <w:r>
           <w:rPr>
@@ -2444,7 +3184,7 @@
             <w:noProof/>
             <w:webHidden/>
           </w:rPr>
-          <w:instrText xml:space="preserve"> PAGEREF _Toc417934613 \h </w:instrText>
+          <w:instrText xml:space="preserve"> PAGEREF _Toc428551081 \h </w:instrText>
         </w:r>
         <w:r>
           <w:rPr>
@@ -2464,7 +3204,7 @@
             <w:noProof/>
             <w:webHidden/>
           </w:rPr>
-          <w:t>9</w:t>
+          <w:t>15</w:t>
         </w:r>
         <w:r>
           <w:rPr>
@@ -2479,7 +3219,7 @@
       <w:pPr>
         <w:pStyle w:val="TM3"/>
         <w:tabs>
-          <w:tab w:val="left" w:pos="1320"/>
+          <w:tab w:val="left" w:pos="1540"/>
           <w:tab w:val="right" w:leader="dot" w:pos="9062"/>
         </w:tabs>
         <w:rPr>
@@ -2490,14 +3230,14 @@
           <w:lang w:eastAsia="fr-FR"/>
         </w:rPr>
       </w:pPr>
-      <w:hyperlink w:anchor="_Toc417934614" w:history="1">
+      <w:hyperlink w:anchor="_Toc428551082" w:history="1">
         <w:r>
           <w:rPr>
             <w:rStyle w:val="Lienhypertexte"/>
             <w:noProof/>
             <w:highlight w:val="yellow"/>
           </w:rPr>
-          <w:t>VI.2.11.</w:t>
+          <w:t>VII.2.11.</w:t>
         </w:r>
         <w:r>
           <w:rPr>
@@ -2536,7 +3276,7 @@
             <w:noProof/>
             <w:webHidden/>
           </w:rPr>
-          <w:instrText xml:space="preserve"> PAGEREF _Toc417934614 \h </w:instrText>
+          <w:instrText xml:space="preserve"> PAGEREF _Toc428551082 \h </w:instrText>
         </w:r>
         <w:r>
           <w:rPr>
@@ -2556,7 +3296,7 @@
             <w:noProof/>
             <w:webHidden/>
           </w:rPr>
-          <w:t>9</w:t>
+          <w:t>15</w:t>
         </w:r>
         <w:r>
           <w:rPr>
@@ -2571,7 +3311,7 @@
       <w:pPr>
         <w:pStyle w:val="TM3"/>
         <w:tabs>
-          <w:tab w:val="left" w:pos="1320"/>
+          <w:tab w:val="left" w:pos="1540"/>
           <w:tab w:val="right" w:leader="dot" w:pos="9062"/>
         </w:tabs>
         <w:rPr>
@@ -2582,14 +3322,14 @@
           <w:lang w:eastAsia="fr-FR"/>
         </w:rPr>
       </w:pPr>
-      <w:hyperlink w:anchor="_Toc417934615" w:history="1">
+      <w:hyperlink w:anchor="_Toc428551083" w:history="1">
         <w:r>
           <w:rPr>
             <w:rStyle w:val="Lienhypertexte"/>
             <w:noProof/>
             <w:highlight w:val="yellow"/>
           </w:rPr>
-          <w:t>VI.2.12.</w:t>
+          <w:t>VII.2.12.</w:t>
         </w:r>
         <w:r>
           <w:rPr>
@@ -2628,7 +3368,7 @@
             <w:noProof/>
             <w:webHidden/>
           </w:rPr>
-          <w:instrText xml:space="preserve"> PAGEREF _Toc417934615 \h </w:instrText>
+          <w:instrText xml:space="preserve"> PAGEREF _Toc428551083 \h </w:instrText>
         </w:r>
         <w:r>
           <w:rPr>
@@ -2648,7 +3388,7 @@
             <w:noProof/>
             <w:webHidden/>
           </w:rPr>
-          <w:t>9</w:t>
+          <w:t>15</w:t>
         </w:r>
         <w:r>
           <w:rPr>
@@ -2668,7 +3408,7 @@
       <w:pPr>
         <w:pStyle w:val="Titre1"/>
       </w:pPr>
-      <w:bookmarkStart w:id="3" w:name="_Toc417934595"/>
+      <w:bookmarkStart w:id="3" w:name="_Toc428551055"/>
       <w:r>
         <w:lastRenderedPageBreak/>
         <w:t>LEXIQUE</w:t>
@@ -3301,7 +4041,7 @@
       <w:pPr>
         <w:pStyle w:val="Titre1"/>
       </w:pPr>
-      <w:bookmarkStart w:id="4" w:name="_Toc417934596"/>
+      <w:bookmarkStart w:id="4" w:name="_Toc428551056"/>
       <w:r>
         <w:lastRenderedPageBreak/>
         <w:t>DESCRIPTION</w:t>
@@ -3521,18 +4261,1723 @@
       <w:pPr>
         <w:pStyle w:val="Titre1"/>
       </w:pPr>
-      <w:bookmarkStart w:id="5" w:name="_Toc417934597"/>
+      <w:bookmarkStart w:id="5" w:name="_Toc428551057"/>
+      <w:r>
+        <w:lastRenderedPageBreak/>
+        <w:t>Utilisation</w:t>
+      </w:r>
+      <w:bookmarkEnd w:id="5"/>
+    </w:p>
+    <w:p>
+      <w:pPr>
+        <w:pStyle w:val="Titre2"/>
+      </w:pPr>
+      <w:bookmarkStart w:id="6" w:name="_Toc428551058"/>
+      <w:r>
+        <w:t>Acquisition – Raspberry</w:t>
+      </w:r>
+      <w:r>
+        <w:t>-Pi</w:t>
+      </w:r>
+      <w:bookmarkEnd w:id="6"/>
+    </w:p>
+    <w:p>
+      <w:pPr>
+        <w:pStyle w:val="Titre3"/>
+      </w:pPr>
+      <w:bookmarkStart w:id="7" w:name="_Toc428551059"/>
+      <w:r>
+        <w:t>Connexion</w:t>
+      </w:r>
+      <w:bookmarkEnd w:id="7"/>
+    </w:p>
+    <w:p>
+      <w:r>
+        <w:t>Connecter l</w:t>
+      </w:r>
+      <w:r>
+        <w:t>es fils volant</w:t>
+      </w:r>
+      <w:r>
+        <w:t>s</w:t>
+      </w:r>
+      <w:r>
+        <w:t xml:space="preserve"> sortant de l</w:t>
+      </w:r>
+      <w:r>
+        <w:t>a Raspberry</w:t>
+      </w:r>
+      <w:r>
+        <w:t>-Pi</w:t>
+      </w:r>
+      <w:r>
+        <w:t xml:space="preserve"> sur </w:t>
+      </w:r>
+      <w:r>
+        <w:t>la sortie télé</w:t>
+      </w:r>
+      <w:r>
+        <w:t>-</w:t>
+      </w:r>
+      <w:r>
+        <w:t>information</w:t>
+      </w:r>
+      <w:r>
+        <w:t xml:space="preserve"> du compteur</w:t>
+      </w:r>
+      <w:r>
+        <w:t> ; il n’y a pas d’impact sur l’ordre de ces fils.</w:t>
+      </w:r>
+    </w:p>
+    <w:p>
+      <w:pPr>
+        <w:sectPr>
+          <w:headerReference w:type="default" r:id="rId13"/>
+          <w:footerReference w:type="default" r:id="rId14"/>
+          <w:footerReference w:type="first" r:id="rId15"/>
+          <w:pgSz w:w="11906" w:h="16838"/>
+          <w:pgMar w:top="1205" w:right="1417" w:bottom="1417" w:left="1417" w:header="708" w:footer="708" w:gutter="0"/>
+          <w:cols w:space="708"/>
+          <w:titlePg/>
+          <w:docGrid w:linePitch="360"/>
+        </w:sectPr>
+      </w:pPr>
+      <w:r>
+        <w:t xml:space="preserve">Pour </w:t>
+      </w:r>
+      <w:r>
+        <w:t xml:space="preserve">localiser avec </w:t>
+      </w:r>
+      <w:r>
+        <w:t>certitude</w:t>
+      </w:r>
+      <w:r>
+        <w:t xml:space="preserve"> ces bornes</w:t>
+      </w:r>
+      <w:r>
+        <w:t>, s</w:t>
+      </w:r>
+      <w:r>
+        <w:t>e référer à la documentation de votre</w:t>
+      </w:r>
+      <w:r>
+        <w:t xml:space="preserve"> compteur.</w:t>
+      </w:r>
+    </w:p>
+    <w:p/>
+    <w:p>
+      <w:r>
+        <w:t xml:space="preserve">Sur les compteurs </w:t>
+      </w:r>
+      <w:proofErr w:type="spellStart"/>
+      <w:r>
+        <w:t>L</w:t>
+      </w:r>
+      <w:r>
+        <w:t>inky</w:t>
+      </w:r>
+      <w:proofErr w:type="spellEnd"/>
+      <w:r>
+        <w:t>, il s’agit des bornes I1 et I2 (</w:t>
+      </w:r>
+      <w:r>
+        <w:t>position 8 ci-dessous). Ces bornes sont accessibles en retirant le capot vert ; pour cela tirer le bas du capot vers l’avant puis le libérer en le glissant vers le haut.</w:t>
+      </w:r>
+    </w:p>
+    <w:p>
+      <w:pPr>
+        <w:ind w:left="-993"/>
+        <w:jc w:val="center"/>
+      </w:pPr>
+      <w:r>
+        <w:rPr>
+          <w:noProof/>
+          <w:lang w:eastAsia="fr-FR"/>
+        </w:rPr>
+        <w:lastRenderedPageBreak/>
+        <w:drawing>
+          <wp:inline distT="0" distB="0" distL="0" distR="0">
+            <wp:extent cx="1651000" cy="2476500"/>
+            <wp:effectExtent l="19050" t="0" r="6350" b="0"/>
+            <wp:docPr id="9" name="il_fi" descr="http://iddees.free.fr/linky2.jpg"/>
+            <wp:cNvGraphicFramePr>
+              <a:graphicFrameLocks xmlns:a="http://schemas.openxmlformats.org/drawingml/2006/main" noChangeAspect="1"/>
+            </wp:cNvGraphicFramePr>
+            <a:graphic xmlns:a="http://schemas.openxmlformats.org/drawingml/2006/main">
+              <a:graphicData uri="http://schemas.openxmlformats.org/drawingml/2006/picture">
+                <pic:pic xmlns:pic="http://schemas.openxmlformats.org/drawingml/2006/picture">
+                  <pic:nvPicPr>
+                    <pic:cNvPr id="0" name="il_fi" descr="http://iddees.free.fr/linky2.jpg"/>
+                    <pic:cNvPicPr>
+                      <a:picLocks noChangeAspect="1" noChangeArrowheads="1"/>
+                    </pic:cNvPicPr>
+                  </pic:nvPicPr>
+                  <pic:blipFill>
+                    <a:blip r:embed="rId16" cstate="print"/>
+                    <a:srcRect/>
+                    <a:stretch>
+                      <a:fillRect/>
+                    </a:stretch>
+                  </pic:blipFill>
+                  <pic:spPr bwMode="auto">
+                    <a:xfrm>
+                      <a:off x="0" y="0"/>
+                      <a:ext cx="1651000" cy="2476500"/>
+                    </a:xfrm>
+                    <a:prstGeom prst="rect">
+                      <a:avLst/>
+                    </a:prstGeom>
+                    <a:noFill/>
+                    <a:ln w="9525">
+                      <a:noFill/>
+                      <a:miter lim="800000"/>
+                      <a:headEnd/>
+                      <a:tailEnd/>
+                    </a:ln>
+                  </pic:spPr>
+                </pic:pic>
+              </a:graphicData>
+            </a:graphic>
+          </wp:inline>
+        </w:drawing>
+      </w:r>
+    </w:p>
+    <w:p/>
+    <w:p/>
+    <w:p>
+      <w:pPr>
+        <w:sectPr>
+          <w:type w:val="continuous"/>
+          <w:pgSz w:w="11906" w:h="16838"/>
+          <w:pgMar w:top="1205" w:right="1417" w:bottom="1417" w:left="1417" w:header="708" w:footer="708" w:gutter="0"/>
+          <w:cols w:num="2" w:space="1982"/>
+          <w:titlePg/>
+          <w:docGrid w:linePitch="360"/>
+        </w:sectPr>
+      </w:pPr>
+    </w:p>
+    <w:p/>
+    <w:p/>
+    <w:p>
+      <w:r>
+        <w:t>Pour d’autre compteur</w:t>
+      </w:r>
+      <w:r>
+        <w:t xml:space="preserve"> électronique, il s’agit aussi des bornes I1 et I2 comme illustré sur la figure suivante.</w:t>
+      </w:r>
+    </w:p>
+    <w:p>
+      <w:pPr>
+        <w:ind w:left="-993"/>
+        <w:jc w:val="center"/>
+      </w:pPr>
+      <w:r>
+        <w:rPr>
+          <w:noProof/>
+          <w:lang w:eastAsia="fr-FR"/>
+        </w:rPr>
+        <w:lastRenderedPageBreak/>
+        <w:pict>
+          <v:roundrect id="_x0000_s1027" style="position:absolute;left:0;text-align:left;margin-left:61.15pt;margin-top:152.2pt;width:125.25pt;height:84.75pt;z-index:251659264" arcsize="10923f" filled="f" strokecolor="red" strokeweight="3pt"/>
+        </w:pict>
+      </w:r>
+      <w:r>
+        <w:rPr>
+          <w:noProof/>
+          <w:lang w:eastAsia="fr-FR"/>
+        </w:rPr>
+        <w:drawing>
+          <wp:inline distT="0" distB="0" distL="0" distR="0">
+            <wp:extent cx="3181350" cy="2933700"/>
+            <wp:effectExtent l="19050" t="0" r="0" b="0"/>
+            <wp:docPr id="7" name="Image 2"/>
+            <wp:cNvGraphicFramePr>
+              <a:graphicFrameLocks xmlns:a="http://schemas.openxmlformats.org/drawingml/2006/main" noChangeAspect="1"/>
+            </wp:cNvGraphicFramePr>
+            <a:graphic xmlns:a="http://schemas.openxmlformats.org/drawingml/2006/main">
+              <a:graphicData uri="http://schemas.openxmlformats.org/drawingml/2006/picture">
+                <pic:pic xmlns:pic="http://schemas.openxmlformats.org/drawingml/2006/picture">
+                  <pic:nvPicPr>
+                    <pic:cNvPr id="0" name="Picture 2"/>
+                    <pic:cNvPicPr>
+                      <a:picLocks noChangeAspect="1" noChangeArrowheads="1"/>
+                    </pic:cNvPicPr>
+                  </pic:nvPicPr>
+                  <pic:blipFill>
+                    <a:blip r:embed="rId17" cstate="print"/>
+                    <a:srcRect l="21653" t="12465" r="23140" b="2216"/>
+                    <a:stretch>
+                      <a:fillRect/>
+                    </a:stretch>
+                  </pic:blipFill>
+                  <pic:spPr bwMode="auto">
+                    <a:xfrm>
+                      <a:off x="0" y="0"/>
+                      <a:ext cx="3181350" cy="2933700"/>
+                    </a:xfrm>
+                    <a:prstGeom prst="rect">
+                      <a:avLst/>
+                    </a:prstGeom>
+                    <a:noFill/>
+                    <a:ln w="9525">
+                      <a:noFill/>
+                      <a:miter lim="800000"/>
+                      <a:headEnd/>
+                      <a:tailEnd/>
+                    </a:ln>
+                  </pic:spPr>
+                </pic:pic>
+              </a:graphicData>
+            </a:graphic>
+          </wp:inline>
+        </w:drawing>
+      </w:r>
+    </w:p>
+    <w:p>
+      <w:pPr>
+        <w:ind w:left="-993"/>
+        <w:jc w:val="center"/>
+      </w:pPr>
+    </w:p>
+    <w:p>
+      <w:pPr>
+        <w:sectPr>
+          <w:type w:val="continuous"/>
+          <w:pgSz w:w="11906" w:h="16838"/>
+          <w:pgMar w:top="1205" w:right="1417" w:bottom="1417" w:left="1417" w:header="708" w:footer="708" w:gutter="0"/>
+          <w:cols w:num="2" w:space="1982"/>
+          <w:titlePg/>
+          <w:docGrid w:linePitch="360"/>
+        </w:sectPr>
+      </w:pPr>
+    </w:p>
+    <w:p>
+      <w:pPr>
+        <w:pStyle w:val="Titre3"/>
+      </w:pPr>
+      <w:bookmarkStart w:id="8" w:name="_Toc428551060"/>
+      <w:r>
+        <w:lastRenderedPageBreak/>
+        <w:t>Acquisition</w:t>
+      </w:r>
+      <w:bookmarkEnd w:id="8"/>
+    </w:p>
+    <w:p>
+      <w:pPr>
+        <w:rPr>
+          <w:u w:val="single"/>
+        </w:rPr>
+      </w:pPr>
+      <w:r>
+        <w:rPr>
+          <w:u w:val="single"/>
+        </w:rPr>
+        <w:t>V</w:t>
+      </w:r>
+      <w:r>
+        <w:rPr>
+          <w:u w:val="single"/>
+        </w:rPr>
+        <w:t>ersions 1.2 et antérieur :</w:t>
+      </w:r>
+    </w:p>
+    <w:p>
+      <w:r>
+        <w:t>Se connecter à la R-Pi avec VNC (§</w:t>
+      </w:r>
+      <w:r>
+        <w:fldChar w:fldCharType="begin"/>
+      </w:r>
+      <w:r>
+        <w:instrText xml:space="preserve"> REF _Ref421982881 \r \h </w:instrText>
+      </w:r>
+      <w:r>
+        <w:fldChar w:fldCharType="separate"/>
+      </w:r>
+      <w:r>
+        <w:t>VII.1.2</w:t>
+      </w:r>
+      <w:r>
+        <w:fldChar w:fldCharType="end"/>
+      </w:r>
+      <w:r>
+        <w:t>)</w:t>
+      </w:r>
+      <w:r>
+        <w:t>, o</w:t>
+      </w:r>
+      <w:r>
+        <w:t>uvrir la console</w:t>
+      </w:r>
+      <w:r>
+        <w:t xml:space="preserve"> (LX Terminal) et taper les commandes suivantes :</w:t>
+      </w:r>
+    </w:p>
+    <w:p>
+      <w:pPr>
+        <w:pStyle w:val="Commandes"/>
+        <w:rPr>
+          <w:lang w:val="en-US"/>
+        </w:rPr>
+      </w:pPr>
+      <w:proofErr w:type="spellStart"/>
+      <w:proofErr w:type="gramStart"/>
+      <w:r>
+        <w:rPr>
+          <w:lang w:val="en-US"/>
+        </w:rPr>
+        <w:t>cd</w:t>
+      </w:r>
+      <w:proofErr w:type="spellEnd"/>
+      <w:proofErr w:type="gramEnd"/>
+      <w:r>
+        <w:rPr>
+          <w:lang w:val="en-US"/>
+        </w:rPr>
+        <w:t xml:space="preserve"> /home/pi/</w:t>
+      </w:r>
+      <w:proofErr w:type="spellStart"/>
+      <w:r>
+        <w:rPr>
+          <w:lang w:val="en-US"/>
+        </w:rPr>
+        <w:t>CptLinky</w:t>
+      </w:r>
+      <w:proofErr w:type="spellEnd"/>
+      <w:r>
+        <w:rPr>
+          <w:lang w:val="en-US"/>
+        </w:rPr>
+        <w:t>/bin</w:t>
+      </w:r>
+    </w:p>
+    <w:p>
+      <w:pPr>
+        <w:pStyle w:val="Commandes"/>
+        <w:rPr>
+          <w:lang w:val="en-US"/>
+        </w:rPr>
+      </w:pPr>
+      <w:proofErr w:type="gramStart"/>
+      <w:r>
+        <w:rPr>
+          <w:lang w:val="en-US"/>
+        </w:rPr>
+        <w:t>./</w:t>
+      </w:r>
+      <w:proofErr w:type="spellStart"/>
+      <w:proofErr w:type="gramEnd"/>
+      <w:r>
+        <w:rPr>
+          <w:lang w:val="en-US"/>
+        </w:rPr>
+        <w:t>Rpi</w:t>
+      </w:r>
+      <w:proofErr w:type="spellEnd"/>
+    </w:p>
+    <w:p>
+      <w:pPr>
+        <w:rPr>
+          <w:lang w:val="en-US"/>
+        </w:rPr>
+      </w:pPr>
+    </w:p>
+    <w:p>
+      <w:r>
+        <w:t xml:space="preserve">Le programme d’acquisition est lancé, les fichiers de points </w:t>
+      </w:r>
+      <w:r>
+        <w:t>seront</w:t>
+      </w:r>
+      <w:r>
+        <w:t xml:space="preserve"> crées dans ce même répertoire à raison d’un</w:t>
+      </w:r>
+      <w:r>
+        <w:t xml:space="preserve"> fichier</w:t>
+      </w:r>
+      <w:r>
+        <w:t xml:space="preserve"> par jour.</w:t>
+      </w:r>
+    </w:p>
+    <w:p>
+      <w:pPr>
+        <w:pStyle w:val="Titre2"/>
+      </w:pPr>
+      <w:bookmarkStart w:id="9" w:name="_Toc428551061"/>
+      <w:r>
+        <w:t xml:space="preserve">Visualisation </w:t>
+      </w:r>
+      <w:r>
+        <w:t>–</w:t>
+      </w:r>
+      <w:r>
+        <w:t xml:space="preserve"> Scilab</w:t>
+      </w:r>
+      <w:bookmarkEnd w:id="9"/>
+    </w:p>
+    <w:p>
+      <w:pPr>
+        <w:pStyle w:val="Titre3"/>
+      </w:pPr>
+      <w:bookmarkStart w:id="10" w:name="_Toc428551062"/>
+      <w:r>
+        <w:t>Télécharger les fichiers de points :</w:t>
+      </w:r>
+      <w:bookmarkEnd w:id="10"/>
+    </w:p>
+    <w:p>
+      <w:pPr>
+        <w:rPr>
+          <w:rFonts w:cs="Consolas"/>
+        </w:rPr>
+      </w:pPr>
+      <w:r>
+        <w:t xml:space="preserve">Démarrer </w:t>
+      </w:r>
+      <w:proofErr w:type="spellStart"/>
+      <w:r>
+        <w:t>Filezilla</w:t>
+      </w:r>
+      <w:proofErr w:type="spellEnd"/>
+      <w:r>
+        <w:t xml:space="preserve"> (§</w:t>
+      </w:r>
+      <w:r>
+        <w:fldChar w:fldCharType="begin"/>
+      </w:r>
+      <w:r>
+        <w:instrText xml:space="preserve"> REF _Ref421984096 \r \h </w:instrText>
+      </w:r>
+      <w:r>
+        <w:fldChar w:fldCharType="separate"/>
+      </w:r>
+      <w:r>
+        <w:t>VII.1.3</w:t>
+      </w:r>
+      <w:r>
+        <w:fldChar w:fldCharType="end"/>
+      </w:r>
+      <w:r>
+        <w:t>)</w:t>
+      </w:r>
+      <w:r>
+        <w:t xml:space="preserve">. </w:t>
+      </w:r>
+      <w:r>
+        <w:t>Dans la partie gauche de l’écran, se positionner dans le répertoire local où enregistrer les fichiers.</w:t>
+      </w:r>
+      <w:r>
+        <w:t xml:space="preserve"> </w:t>
+      </w:r>
+      <w:r>
+        <w:t xml:space="preserve">Dans la partie droite de l’écran, aller dans </w:t>
+      </w:r>
+      <w:proofErr w:type="spellStart"/>
+      <w:r>
+        <w:rPr>
+          <w:rFonts w:ascii="Consolas" w:hAnsi="Consolas" w:cs="Consolas"/>
+        </w:rPr>
+        <w:t>CptLinky</w:t>
+      </w:r>
+      <w:proofErr w:type="spellEnd"/>
+      <w:r>
+        <w:rPr>
+          <w:rFonts w:ascii="Consolas" w:hAnsi="Consolas" w:cs="Consolas"/>
+        </w:rPr>
+        <w:t>/</w:t>
+      </w:r>
+      <w:proofErr w:type="spellStart"/>
+      <w:r>
+        <w:rPr>
+          <w:rFonts w:ascii="Consolas" w:hAnsi="Consolas" w:cs="Consolas"/>
+        </w:rPr>
+        <w:t>bin</w:t>
+      </w:r>
+      <w:proofErr w:type="spellEnd"/>
+      <w:r>
+        <w:rPr>
+          <w:rFonts w:ascii="Consolas" w:hAnsi="Consolas" w:cs="Consolas"/>
+        </w:rPr>
+        <w:t xml:space="preserve"> </w:t>
+      </w:r>
+      <w:r>
+        <w:rPr>
+          <w:rFonts w:cs="Consolas"/>
+        </w:rPr>
+        <w:t>puis double cliquer sur le ou les fichiers. Il est possible de suivre la progression du transfert dans la partie inférieur</w:t>
+      </w:r>
+      <w:r>
+        <w:rPr>
+          <w:rFonts w:cs="Consolas"/>
+        </w:rPr>
+        <w:t>e</w:t>
+      </w:r>
+      <w:r>
+        <w:rPr>
+          <w:rFonts w:cs="Consolas"/>
+        </w:rPr>
+        <w:t xml:space="preserve"> de l’écran.</w:t>
+      </w:r>
+    </w:p>
+    <w:p>
+      <w:pPr>
+        <w:jc w:val="center"/>
+        <w:rPr>
+          <w:rFonts w:cs="Consolas"/>
+        </w:rPr>
+      </w:pPr>
+      <w:r>
+        <w:rPr>
+          <w:rFonts w:cs="Consolas"/>
+          <w:noProof/>
+          <w:lang w:eastAsia="fr-FR"/>
+        </w:rPr>
+        <w:drawing>
+          <wp:inline distT="0" distB="0" distL="0" distR="0">
+            <wp:extent cx="5762625" cy="2657475"/>
+            <wp:effectExtent l="19050" t="0" r="9525" b="0"/>
+            <wp:docPr id="23" name="Image 23"/>
+            <wp:cNvGraphicFramePr>
+              <a:graphicFrameLocks xmlns:a="http://schemas.openxmlformats.org/drawingml/2006/main" noChangeAspect="1"/>
+            </wp:cNvGraphicFramePr>
+            <a:graphic xmlns:a="http://schemas.openxmlformats.org/drawingml/2006/main">
+              <a:graphicData uri="http://schemas.openxmlformats.org/drawingml/2006/picture">
+                <pic:pic xmlns:pic="http://schemas.openxmlformats.org/drawingml/2006/picture">
+                  <pic:nvPicPr>
+                    <pic:cNvPr id="0" name="Picture 23"/>
+                    <pic:cNvPicPr>
+                      <a:picLocks noChangeAspect="1" noChangeArrowheads="1"/>
+                    </pic:cNvPicPr>
+                  </pic:nvPicPr>
+                  <pic:blipFill>
+                    <a:blip r:embed="rId18" cstate="print"/>
+                    <a:srcRect/>
+                    <a:stretch>
+                      <a:fillRect/>
+                    </a:stretch>
+                  </pic:blipFill>
+                  <pic:spPr bwMode="auto">
+                    <a:xfrm>
+                      <a:off x="0" y="0"/>
+                      <a:ext cx="5762625" cy="2657475"/>
+                    </a:xfrm>
+                    <a:prstGeom prst="rect">
+                      <a:avLst/>
+                    </a:prstGeom>
+                    <a:noFill/>
+                    <a:ln w="9525">
+                      <a:noFill/>
+                      <a:miter lim="800000"/>
+                      <a:headEnd/>
+                      <a:tailEnd/>
+                    </a:ln>
+                  </pic:spPr>
+                </pic:pic>
+              </a:graphicData>
+            </a:graphic>
+          </wp:inline>
+        </w:drawing>
+      </w:r>
+    </w:p>
+    <w:p>
+      <w:pPr>
+        <w:pStyle w:val="Titre3"/>
+      </w:pPr>
+      <w:bookmarkStart w:id="11" w:name="_Toc428551063"/>
+      <w:r>
+        <w:t>Visualiser les courbes</w:t>
+      </w:r>
+      <w:bookmarkEnd w:id="11"/>
+    </w:p>
+    <w:p>
+      <w:pPr>
+        <w:rPr>
+          <w:rFonts w:cs="Consolas"/>
+        </w:rPr>
+      </w:pPr>
+      <w:r>
+        <w:t xml:space="preserve">Faire clic droit sur le fichier </w:t>
+      </w:r>
+      <w:r>
+        <w:rPr>
+          <w:rFonts w:cs="Consolas"/>
+          <w:i/>
+        </w:rPr>
+        <w:t>GESTION_RELEVES.sce</w:t>
+      </w:r>
+      <w:r>
+        <w:rPr>
+          <w:rFonts w:cs="Consolas"/>
+        </w:rPr>
+        <w:t xml:space="preserve"> puis </w:t>
+      </w:r>
+      <w:r>
+        <w:rPr>
+          <w:rFonts w:cs="Consolas"/>
+          <w:i/>
+        </w:rPr>
+        <w:t>Exécuter avec Scilab</w:t>
+      </w:r>
+      <w:r>
+        <w:rPr>
+          <w:rFonts w:cs="Consolas"/>
+        </w:rPr>
+        <w:t>.</w:t>
+      </w:r>
+    </w:p>
+    <w:p>
+      <w:pPr>
+        <w:rPr>
+          <w:rFonts w:cs="Consolas"/>
+        </w:rPr>
+      </w:pPr>
+      <w:r>
+        <w:rPr>
+          <w:rFonts w:cs="Consolas"/>
+        </w:rPr>
+        <w:t>L’affichage comporte une partie centrale</w:t>
+      </w:r>
+      <w:r>
+        <w:rPr>
+          <w:rFonts w:cs="Consolas"/>
+        </w:rPr>
+        <w:t xml:space="preserve"> (appelée console)</w:t>
+      </w:r>
+      <w:r>
+        <w:rPr>
+          <w:rFonts w:cs="Consolas"/>
+        </w:rPr>
+        <w:t xml:space="preserve"> qui affiche différentes information et une fenêtre avec un menu à choix.</w:t>
+      </w:r>
+    </w:p>
+    <w:p>
+      <w:pPr>
+        <w:jc w:val="center"/>
+        <w:rPr>
+          <w:rFonts w:cs="Consolas"/>
+        </w:rPr>
+      </w:pPr>
+      <w:r>
+        <w:rPr>
+          <w:rFonts w:cs="Consolas"/>
+          <w:noProof/>
+          <w:lang w:eastAsia="fr-FR"/>
+        </w:rPr>
+        <w:lastRenderedPageBreak/>
+        <w:drawing>
+          <wp:inline distT="0" distB="0" distL="0" distR="0">
+            <wp:extent cx="5040000" cy="3633949"/>
+            <wp:effectExtent l="19050" t="0" r="8250" b="0"/>
+            <wp:docPr id="6" name="Image 26"/>
+            <wp:cNvGraphicFramePr>
+              <a:graphicFrameLocks xmlns:a="http://schemas.openxmlformats.org/drawingml/2006/main" noChangeAspect="1"/>
+            </wp:cNvGraphicFramePr>
+            <a:graphic xmlns:a="http://schemas.openxmlformats.org/drawingml/2006/main">
+              <a:graphicData uri="http://schemas.openxmlformats.org/drawingml/2006/picture">
+                <pic:pic xmlns:pic="http://schemas.openxmlformats.org/drawingml/2006/picture">
+                  <pic:nvPicPr>
+                    <pic:cNvPr id="0" name="Picture 26"/>
+                    <pic:cNvPicPr>
+                      <a:picLocks noChangeAspect="1" noChangeArrowheads="1"/>
+                    </pic:cNvPicPr>
+                  </pic:nvPicPr>
+                  <pic:blipFill>
+                    <a:blip r:embed="rId19" cstate="print"/>
+                    <a:srcRect/>
+                    <a:stretch>
+                      <a:fillRect/>
+                    </a:stretch>
+                  </pic:blipFill>
+                  <pic:spPr bwMode="auto">
+                    <a:xfrm>
+                      <a:off x="0" y="0"/>
+                      <a:ext cx="5040000" cy="3633949"/>
+                    </a:xfrm>
+                    <a:prstGeom prst="rect">
+                      <a:avLst/>
+                    </a:prstGeom>
+                    <a:noFill/>
+                    <a:ln w="9525">
+                      <a:noFill/>
+                      <a:miter lim="800000"/>
+                      <a:headEnd/>
+                      <a:tailEnd/>
+                    </a:ln>
+                  </pic:spPr>
+                </pic:pic>
+              </a:graphicData>
+            </a:graphic>
+          </wp:inline>
+        </w:drawing>
+      </w:r>
+    </w:p>
+    <w:p>
+      <w:pPr>
+        <w:rPr>
+          <w:rFonts w:cs="Consolas"/>
+        </w:rPr>
+      </w:pPr>
+      <w:r>
+        <w:rPr>
+          <w:rFonts w:cs="Consolas"/>
+        </w:rPr>
+        <w:t xml:space="preserve">Le fichier </w:t>
+      </w:r>
+      <w:r>
+        <w:rPr>
+          <w:rFonts w:cs="Consolas"/>
+        </w:rPr>
+        <w:t>téléchargé</w:t>
+      </w:r>
+      <w:r>
+        <w:rPr>
+          <w:rFonts w:cs="Consolas"/>
+        </w:rPr>
+        <w:t xml:space="preserve"> étant un fichier .</w:t>
+      </w:r>
+      <w:proofErr w:type="spellStart"/>
+      <w:r>
+        <w:rPr>
+          <w:rFonts w:cs="Consolas"/>
+        </w:rPr>
+        <w:t>txt</w:t>
+      </w:r>
+      <w:proofErr w:type="spellEnd"/>
+      <w:r>
+        <w:rPr>
+          <w:rFonts w:cs="Consolas"/>
+        </w:rPr>
+        <w:t>, il faut saisir le choix correspondant (ici 9)</w:t>
+      </w:r>
+      <w:r>
+        <w:rPr>
+          <w:rFonts w:cs="Consolas"/>
+        </w:rPr>
+        <w:t xml:space="preserve"> puis sélectionner un fichier. La console affiche les informations du fichier choisi</w:t>
+      </w:r>
+      <w:r>
+        <w:rPr>
+          <w:rFonts w:cs="Consolas"/>
+        </w:rPr>
+        <w:t>t</w:t>
+      </w:r>
+      <w:r>
+        <w:rPr>
+          <w:rFonts w:cs="Consolas"/>
+        </w:rPr>
+        <w:t xml:space="preserve"> et une barre de progression renseigne l’avancement de l’ouverture et de traitement du fichier.</w:t>
+      </w:r>
+    </w:p>
+    <w:p>
+      <w:pPr>
+        <w:rPr>
+          <w:rFonts w:cs="Consolas"/>
+        </w:rPr>
+      </w:pPr>
+    </w:p>
+    <w:p/>
+    <w:p>
+      <w:pPr>
+        <w:jc w:val="center"/>
+      </w:pPr>
+      <w:r>
+        <w:rPr>
+          <w:noProof/>
+          <w:lang w:eastAsia="fr-FR"/>
+        </w:rPr>
+        <w:lastRenderedPageBreak/>
+        <w:drawing>
+          <wp:inline distT="0" distB="0" distL="0" distR="0">
+            <wp:extent cx="5040000" cy="3750000"/>
+            <wp:effectExtent l="19050" t="0" r="8250" b="0"/>
+            <wp:docPr id="29" name="Image 29"/>
+            <wp:cNvGraphicFramePr>
+              <a:graphicFrameLocks xmlns:a="http://schemas.openxmlformats.org/drawingml/2006/main" noChangeAspect="1"/>
+            </wp:cNvGraphicFramePr>
+            <a:graphic xmlns:a="http://schemas.openxmlformats.org/drawingml/2006/main">
+              <a:graphicData uri="http://schemas.openxmlformats.org/drawingml/2006/picture">
+                <pic:pic xmlns:pic="http://schemas.openxmlformats.org/drawingml/2006/picture">
+                  <pic:nvPicPr>
+                    <pic:cNvPr id="0" name="Picture 29"/>
+                    <pic:cNvPicPr>
+                      <a:picLocks noChangeAspect="1" noChangeArrowheads="1"/>
+                    </pic:cNvPicPr>
+                  </pic:nvPicPr>
+                  <pic:blipFill>
+                    <a:blip r:embed="rId20" cstate="print"/>
+                    <a:srcRect/>
+                    <a:stretch>
+                      <a:fillRect/>
+                    </a:stretch>
+                  </pic:blipFill>
+                  <pic:spPr bwMode="auto">
+                    <a:xfrm>
+                      <a:off x="0" y="0"/>
+                      <a:ext cx="5040000" cy="3750000"/>
+                    </a:xfrm>
+                    <a:prstGeom prst="rect">
+                      <a:avLst/>
+                    </a:prstGeom>
+                    <a:noFill/>
+                    <a:ln w="9525">
+                      <a:noFill/>
+                      <a:miter lim="800000"/>
+                      <a:headEnd/>
+                      <a:tailEnd/>
+                    </a:ln>
+                  </pic:spPr>
+                </pic:pic>
+              </a:graphicData>
+            </a:graphic>
+          </wp:inline>
+        </w:drawing>
+      </w:r>
+    </w:p>
+    <w:p>
+      <w:r>
+        <w:t xml:space="preserve">La durée de l’importation des points peut prendre du temps, aussi une fois les opérations terminées, un fichier intermédiaire est créé. Il est enregistré dans </w:t>
+      </w:r>
+      <w:r>
+        <w:rPr>
+          <w:rFonts w:ascii="Consolas" w:hAnsi="Consolas" w:cs="Consolas"/>
+        </w:rPr>
+        <w:t>.\</w:t>
+      </w:r>
+      <w:proofErr w:type="spellStart"/>
+      <w:r>
+        <w:rPr>
+          <w:rFonts w:ascii="Consolas" w:hAnsi="Consolas" w:cs="Consolas"/>
+        </w:rPr>
+        <w:t>Releves</w:t>
+      </w:r>
+      <w:proofErr w:type="spellEnd"/>
+      <w:r>
+        <w:rPr>
+          <w:rFonts w:ascii="Consolas" w:hAnsi="Consolas" w:cs="Consolas"/>
+        </w:rPr>
+        <w:t>\Variables</w:t>
+      </w:r>
+      <w:r>
+        <w:t xml:space="preserve"> à partir du répertoire où se trouve le fichier </w:t>
+      </w:r>
+      <w:r>
+        <w:t>GESTION_RELEVES.sce</w:t>
+      </w:r>
+      <w:r>
+        <w:t>. Ce fichier .</w:t>
+      </w:r>
+      <w:proofErr w:type="spellStart"/>
+      <w:r>
+        <w:t>sod</w:t>
+      </w:r>
+      <w:proofErr w:type="spellEnd"/>
+      <w:r>
+        <w:t xml:space="preserve"> permet d’utiliser le choix </w:t>
+      </w:r>
+      <w:r>
+        <w:rPr>
+          <w:i/>
+        </w:rPr>
+        <w:t>Charger un fichier de données</w:t>
+      </w:r>
+      <w:r>
+        <w:t xml:space="preserve"> (ici 3), puis de tracer directement les courbes. </w:t>
+      </w:r>
+    </w:p>
+    <w:p/>
+    <w:p>
+      <w:r>
+        <w:t>Le menu à choix s’affiche à nouveau, il convient de sélectionner le</w:t>
+      </w:r>
+      <w:r>
+        <w:t xml:space="preserve">s </w:t>
+      </w:r>
+      <w:r>
+        <w:t xml:space="preserve">choix </w:t>
+      </w:r>
+      <w:r>
+        <w:rPr>
+          <w:i/>
+        </w:rPr>
+        <w:t>Tracer la puissance apparente</w:t>
+      </w:r>
+      <w:r>
+        <w:t xml:space="preserve"> (ici 4) ou la </w:t>
+      </w:r>
+      <w:r>
+        <w:rPr>
+          <w:i/>
+        </w:rPr>
+        <w:t>Tracer la Papp et les index</w:t>
+      </w:r>
+      <w:r>
+        <w:t xml:space="preserve"> (ici 5) permet d’obtenir les résultats suivants</w:t>
+      </w:r>
+      <w:r>
+        <w:t>.</w:t>
+      </w:r>
+      <w:r>
+        <w:t xml:space="preserve"> Pour avoir les courbes en plein écran, il faut fermer le menu à choix (croix rouge, choix 0 ou annuler).</w:t>
+      </w:r>
+    </w:p>
+    <w:p>
+      <w:pPr>
+        <w:sectPr>
+          <w:type w:val="continuous"/>
+          <w:pgSz w:w="11906" w:h="16838"/>
+          <w:pgMar w:top="1205" w:right="1417" w:bottom="1417" w:left="1417" w:header="708" w:footer="708" w:gutter="0"/>
+          <w:cols w:space="708"/>
+          <w:titlePg/>
+          <w:docGrid w:linePitch="360"/>
+        </w:sectPr>
+      </w:pPr>
+    </w:p>
+    <w:p>
+      <w:pPr>
+        <w:spacing w:after="120" w:line="240" w:lineRule="auto"/>
+      </w:pPr>
+      <w:r>
+        <w:rPr>
+          <w:noProof/>
+          <w:lang w:eastAsia="fr-FR"/>
+        </w:rPr>
+        <w:lastRenderedPageBreak/>
+        <w:drawing>
+          <wp:inline distT="0" distB="0" distL="0" distR="0">
+            <wp:extent cx="2880000" cy="2697143"/>
+            <wp:effectExtent l="19050" t="0" r="0" b="0"/>
+            <wp:docPr id="38" name="Image 38"/>
+            <wp:cNvGraphicFramePr>
+              <a:graphicFrameLocks xmlns:a="http://schemas.openxmlformats.org/drawingml/2006/main" noChangeAspect="1"/>
+            </wp:cNvGraphicFramePr>
+            <a:graphic xmlns:a="http://schemas.openxmlformats.org/drawingml/2006/main">
+              <a:graphicData uri="http://schemas.openxmlformats.org/drawingml/2006/picture">
+                <pic:pic xmlns:pic="http://schemas.openxmlformats.org/drawingml/2006/picture">
+                  <pic:nvPicPr>
+                    <pic:cNvPr id="0" name="Picture 38"/>
+                    <pic:cNvPicPr>
+                      <a:picLocks noChangeAspect="1" noChangeArrowheads="1"/>
+                    </pic:cNvPicPr>
+                  </pic:nvPicPr>
+                  <pic:blipFill>
+                    <a:blip r:embed="rId21" cstate="print"/>
+                    <a:srcRect/>
+                    <a:stretch>
+                      <a:fillRect/>
+                    </a:stretch>
+                  </pic:blipFill>
+                  <pic:spPr bwMode="auto">
+                    <a:xfrm>
+                      <a:off x="0" y="0"/>
+                      <a:ext cx="2880000" cy="2697143"/>
+                    </a:xfrm>
+                    <a:prstGeom prst="rect">
+                      <a:avLst/>
+                    </a:prstGeom>
+                    <a:noFill/>
+                    <a:ln w="9525">
+                      <a:noFill/>
+                      <a:miter lim="800000"/>
+                      <a:headEnd/>
+                      <a:tailEnd/>
+                    </a:ln>
+                  </pic:spPr>
+                </pic:pic>
+              </a:graphicData>
+            </a:graphic>
+          </wp:inline>
+        </w:drawing>
+      </w:r>
+    </w:p>
+    <w:p>
+      <w:pPr>
+        <w:jc w:val="center"/>
+      </w:pPr>
+      <w:r>
+        <w:t>Puissance apparente seule</w:t>
+      </w:r>
+    </w:p>
+    <w:p>
+      <w:pPr>
+        <w:spacing w:after="120" w:line="240" w:lineRule="auto"/>
+        <w:jc w:val="center"/>
+      </w:pPr>
+      <w:r>
+        <w:rPr>
+          <w:noProof/>
+          <w:lang w:eastAsia="fr-FR"/>
+        </w:rPr>
+        <w:lastRenderedPageBreak/>
+        <w:drawing>
+          <wp:inline distT="0" distB="0" distL="0" distR="0">
+            <wp:extent cx="2880000" cy="2697143"/>
+            <wp:effectExtent l="19050" t="0" r="0" b="0"/>
+            <wp:docPr id="35" name="Image 35"/>
+            <wp:cNvGraphicFramePr>
+              <a:graphicFrameLocks xmlns:a="http://schemas.openxmlformats.org/drawingml/2006/main" noChangeAspect="1"/>
+            </wp:cNvGraphicFramePr>
+            <a:graphic xmlns:a="http://schemas.openxmlformats.org/drawingml/2006/main">
+              <a:graphicData uri="http://schemas.openxmlformats.org/drawingml/2006/picture">
+                <pic:pic xmlns:pic="http://schemas.openxmlformats.org/drawingml/2006/picture">
+                  <pic:nvPicPr>
+                    <pic:cNvPr id="0" name="Picture 35"/>
+                    <pic:cNvPicPr>
+                      <a:picLocks noChangeAspect="1" noChangeArrowheads="1"/>
+                    </pic:cNvPicPr>
+                  </pic:nvPicPr>
+                  <pic:blipFill>
+                    <a:blip r:embed="rId22" cstate="print"/>
+                    <a:srcRect/>
+                    <a:stretch>
+                      <a:fillRect/>
+                    </a:stretch>
+                  </pic:blipFill>
+                  <pic:spPr bwMode="auto">
+                    <a:xfrm>
+                      <a:off x="0" y="0"/>
+                      <a:ext cx="2880000" cy="2697143"/>
+                    </a:xfrm>
+                    <a:prstGeom prst="rect">
+                      <a:avLst/>
+                    </a:prstGeom>
+                    <a:noFill/>
+                    <a:ln w="9525">
+                      <a:noFill/>
+                      <a:miter lim="800000"/>
+                      <a:headEnd/>
+                      <a:tailEnd/>
+                    </a:ln>
+                  </pic:spPr>
+                </pic:pic>
+              </a:graphicData>
+            </a:graphic>
+          </wp:inline>
+        </w:drawing>
+      </w:r>
+    </w:p>
+    <w:p>
+      <w:pPr>
+        <w:jc w:val="center"/>
+      </w:pPr>
+      <w:r>
+        <w:t>Puissance et index d’énergie</w:t>
+      </w:r>
+    </w:p>
+    <w:p>
+      <w:pPr>
+        <w:pStyle w:val="Titre1"/>
+        <w:sectPr>
+          <w:type w:val="continuous"/>
+          <w:pgSz w:w="11906" w:h="16838"/>
+          <w:pgMar w:top="1205" w:right="1417" w:bottom="1417" w:left="1417" w:header="708" w:footer="708" w:gutter="0"/>
+          <w:cols w:num="2" w:space="708"/>
+          <w:titlePg/>
+          <w:docGrid w:linePitch="360"/>
+        </w:sectPr>
+      </w:pPr>
+    </w:p>
+    <w:p/>
+    <w:p>
+      <w:pPr>
+        <w:pStyle w:val="Titre3"/>
+      </w:pPr>
+      <w:bookmarkStart w:id="12" w:name="_Toc428551064"/>
+      <w:r>
+        <w:t>Utilisation avancée</w:t>
+      </w:r>
+      <w:bookmarkEnd w:id="12"/>
+    </w:p>
+    <w:p>
+      <w:r>
+        <w:t>La génération de fichiers de point laisse la possibilité de réaliser d’autres traitements, ils peuvent être facilement ajoutés au comportement actuel dans Scilab.</w:t>
+      </w:r>
+    </w:p>
+    <w:p>
+      <w:r>
+        <w:t>Les sources Scilab sont commentées en "</w:t>
+      </w:r>
+      <w:proofErr w:type="spellStart"/>
+      <w:r>
+        <w:t>Doxygen</w:t>
+      </w:r>
+      <w:proofErr w:type="spellEnd"/>
+      <w:r>
+        <w:t xml:space="preserve"> maison". Pour obtenir la documentation des variables du relevé et du code, il faut exécuter le script </w:t>
+      </w:r>
+      <w:r>
+        <w:rPr>
+          <w:i/>
+        </w:rPr>
+        <w:t>DOCUMENTER.sce</w:t>
+      </w:r>
+      <w:r>
+        <w:t>.</w:t>
+      </w:r>
+    </w:p>
+    <w:p/>
+    <w:p>
+      <w:pPr>
+        <w:rPr>
+          <w:u w:val="single"/>
+        </w:rPr>
+      </w:pPr>
+      <w:r>
+        <w:rPr>
+          <w:u w:val="single"/>
+        </w:rPr>
+        <w:t>Restriction dans les commentaires</w:t>
+      </w:r>
+    </w:p>
+    <w:p>
+      <w:pPr>
+        <w:pStyle w:val="Paragraphedeliste"/>
+        <w:numPr>
+          <w:ilvl w:val="0"/>
+          <w:numId w:val="8"/>
+        </w:numPr>
+      </w:pPr>
+      <w:r>
+        <w:t xml:space="preserve">Les balises doivent être précédées de </w:t>
+      </w:r>
+      <w:r>
+        <w:rPr>
+          <w:rFonts w:ascii="Consolas" w:hAnsi="Consolas" w:cs="Consolas"/>
+        </w:rPr>
+        <w:t>///</w:t>
+      </w:r>
+      <w:r>
+        <w:t xml:space="preserve"> (3 slashs)</w:t>
+      </w:r>
+    </w:p>
+    <w:p>
+      <w:pPr>
+        <w:pStyle w:val="Paragraphedeliste"/>
+        <w:numPr>
+          <w:ilvl w:val="0"/>
+          <w:numId w:val="8"/>
+        </w:numPr>
+      </w:pPr>
+      <w:r>
+        <w:t xml:space="preserve">La première balise d’une fonction doit être </w:t>
+      </w:r>
+      <w:r>
+        <w:rPr>
+          <w:rFonts w:ascii="Consolas" w:hAnsi="Consolas" w:cs="Consolas"/>
+        </w:rPr>
+        <w:t>\</w:t>
+      </w:r>
+      <w:proofErr w:type="spellStart"/>
+      <w:r>
+        <w:rPr>
+          <w:rFonts w:ascii="Consolas" w:hAnsi="Consolas" w:cs="Consolas"/>
+        </w:rPr>
+        <w:t>fn</w:t>
+      </w:r>
+      <w:proofErr w:type="spellEnd"/>
+    </w:p>
+    <w:p>
+      <w:pPr>
+        <w:pStyle w:val="Paragraphedeliste"/>
+        <w:numPr>
+          <w:ilvl w:val="0"/>
+          <w:numId w:val="8"/>
+        </w:numPr>
+      </w:pPr>
+      <w:r>
+        <w:t xml:space="preserve">Un commentaire sur plusieurs lignes doit répéter les </w:t>
+      </w:r>
+      <w:r>
+        <w:rPr>
+          <w:rFonts w:ascii="Consolas" w:hAnsi="Consolas" w:cs="Consolas"/>
+        </w:rPr>
+        <w:t>///</w:t>
+      </w:r>
+      <w:r>
+        <w:rPr>
+          <w:rFonts w:cs="Consolas"/>
+        </w:rPr>
+        <w:t xml:space="preserve"> comme illustré ci-dessous.</w:t>
+      </w:r>
+    </w:p>
+    <w:p>
+      <w:pPr>
+        <w:pStyle w:val="Paragraphedeliste"/>
+        <w:jc w:val="center"/>
+      </w:pPr>
+      <w:r>
+        <w:rPr>
+          <w:noProof/>
+          <w:lang w:eastAsia="fr-FR"/>
+        </w:rPr>
+        <w:drawing>
+          <wp:inline distT="0" distB="0" distL="0" distR="0">
+            <wp:extent cx="2880000" cy="1171343"/>
+            <wp:effectExtent l="19050" t="19050" r="15600" b="9757"/>
+            <wp:docPr id="42" name="Image 42"/>
+            <wp:cNvGraphicFramePr>
+              <a:graphicFrameLocks xmlns:a="http://schemas.openxmlformats.org/drawingml/2006/main" noChangeAspect="1"/>
+            </wp:cNvGraphicFramePr>
+            <a:graphic xmlns:a="http://schemas.openxmlformats.org/drawingml/2006/main">
+              <a:graphicData uri="http://schemas.openxmlformats.org/drawingml/2006/picture">
+                <pic:pic xmlns:pic="http://schemas.openxmlformats.org/drawingml/2006/picture">
+                  <pic:nvPicPr>
+                    <pic:cNvPr id="0" name="Picture 42"/>
+                    <pic:cNvPicPr>
+                      <a:picLocks noChangeAspect="1" noChangeArrowheads="1"/>
+                    </pic:cNvPicPr>
+                  </pic:nvPicPr>
+                  <pic:blipFill>
+                    <a:blip r:embed="rId23" cstate="print"/>
+                    <a:srcRect/>
+                    <a:stretch>
+                      <a:fillRect/>
+                    </a:stretch>
+                  </pic:blipFill>
+                  <pic:spPr bwMode="auto">
+                    <a:xfrm>
+                      <a:off x="0" y="0"/>
+                      <a:ext cx="2880000" cy="1171343"/>
+                    </a:xfrm>
+                    <a:prstGeom prst="rect">
+                      <a:avLst/>
+                    </a:prstGeom>
+                    <a:noFill/>
+                    <a:ln w="9525">
+                      <a:solidFill>
+                        <a:schemeClr val="tx1"/>
+                      </a:solidFill>
+                      <a:miter lim="800000"/>
+                      <a:headEnd/>
+                      <a:tailEnd/>
+                    </a:ln>
+                  </pic:spPr>
+                </pic:pic>
+              </a:graphicData>
+            </a:graphic>
+          </wp:inline>
+        </w:drawing>
+      </w:r>
+    </w:p>
+    <w:p>
+      <w:pPr>
+        <w:pStyle w:val="Paragraphedeliste"/>
+        <w:numPr>
+          <w:ilvl w:val="0"/>
+          <w:numId w:val="8"/>
+        </w:numPr>
+      </w:pPr>
+      <w:r>
+        <w:t>Chaque fichier doit avoir une dernière ligne vide</w:t>
+      </w:r>
+    </w:p>
+    <w:p>
+      <w:pPr>
+        <w:pStyle w:val="Paragraphedeliste"/>
+        <w:numPr>
+          <w:ilvl w:val="0"/>
+          <w:numId w:val="8"/>
+        </w:numPr>
+      </w:pPr>
+      <w:r>
+        <w:t>La liste exhaustive des balises</w:t>
+      </w:r>
+      <w:r>
+        <w:t>, présentée ci-après,</w:t>
+      </w:r>
+      <w:r>
+        <w:t xml:space="preserve"> </w:t>
+      </w:r>
+      <w:r>
+        <w:t>se trouve</w:t>
+      </w:r>
+      <w:r>
+        <w:t xml:space="preserve"> dans le fichier .\Scilab\Documentation\Documenter_Indexer.sci</w:t>
+      </w:r>
+    </w:p>
+    <w:tbl>
+      <w:tblPr>
+        <w:tblW w:w="4800" w:type="dxa"/>
+        <w:jc w:val="center"/>
+        <w:tblInd w:w="55" w:type="dxa"/>
+        <w:tblBorders>
+          <w:top w:val="single" w:sz="4" w:space="0" w:color="auto"/>
+          <w:left w:val="single" w:sz="4" w:space="0" w:color="auto"/>
+          <w:bottom w:val="single" w:sz="4" w:space="0" w:color="auto"/>
+          <w:right w:val="single" w:sz="4" w:space="0" w:color="auto"/>
+          <w:insideH w:val="single" w:sz="4" w:space="0" w:color="auto"/>
+          <w:insideV w:val="single" w:sz="4" w:space="0" w:color="auto"/>
+        </w:tblBorders>
+        <w:tblCellMar>
+          <w:left w:w="70" w:type="dxa"/>
+          <w:right w:w="70" w:type="dxa"/>
+        </w:tblCellMar>
+        <w:tblLook w:val="04A0"/>
+      </w:tblPr>
+      <w:tblGrid>
+        <w:gridCol w:w="1200"/>
+        <w:gridCol w:w="1200"/>
+        <w:gridCol w:w="1200"/>
+        <w:gridCol w:w="1200"/>
+      </w:tblGrid>
+      <w:tr>
+        <w:trPr>
+          <w:trHeight w:val="300"/>
+          <w:jc w:val="center"/>
+        </w:trPr>
+        <w:tc>
+          <w:tcPr>
+            <w:tcW w:w="1200" w:type="dxa"/>
+            <w:shd w:val="clear" w:color="auto" w:fill="auto"/>
+            <w:noWrap/>
+            <w:vAlign w:val="bottom"/>
+            <w:hideMark/>
+          </w:tcPr>
+          <w:p>
+            <w:pPr>
+              <w:spacing w:after="0" w:line="240" w:lineRule="auto"/>
+              <w:jc w:val="left"/>
+              <w:rPr>
+                <w:rFonts w:ascii="Calibri" w:eastAsia="Times New Roman" w:hAnsi="Calibri" w:cs="Times New Roman"/>
+                <w:color w:val="000000"/>
+                <w:lang w:eastAsia="fr-FR"/>
+              </w:rPr>
+            </w:pPr>
+            <w:proofErr w:type="spellStart"/>
+            <w:r>
+              <w:rPr>
+                <w:rFonts w:ascii="Calibri" w:eastAsia="Times New Roman" w:hAnsi="Calibri" w:cs="Times New Roman"/>
+                <w:color w:val="000000"/>
+                <w:sz w:val="22"/>
+                <w:lang w:eastAsia="fr-FR"/>
+              </w:rPr>
+              <w:t>author</w:t>
+            </w:r>
+            <w:proofErr w:type="spellEnd"/>
+          </w:p>
+        </w:tc>
+        <w:tc>
+          <w:tcPr>
+            <w:tcW w:w="1200" w:type="dxa"/>
+            <w:vAlign w:val="bottom"/>
+          </w:tcPr>
+          <w:p>
+            <w:pPr>
+              <w:spacing w:after="0" w:line="240" w:lineRule="auto"/>
+              <w:jc w:val="left"/>
+              <w:rPr>
+                <w:rFonts w:ascii="Calibri" w:eastAsia="Times New Roman" w:hAnsi="Calibri" w:cs="Times New Roman"/>
+                <w:color w:val="000000"/>
+                <w:lang w:eastAsia="fr-FR"/>
+              </w:rPr>
+            </w:pPr>
+            <w:r>
+              <w:rPr>
+                <w:rFonts w:ascii="Calibri" w:eastAsia="Times New Roman" w:hAnsi="Calibri" w:cs="Times New Roman"/>
+                <w:color w:val="000000"/>
+                <w:sz w:val="22"/>
+                <w:lang w:eastAsia="fr-FR"/>
+              </w:rPr>
+              <w:t>date</w:t>
+            </w:r>
+          </w:p>
+        </w:tc>
+        <w:tc>
+          <w:tcPr>
+            <w:tcW w:w="1200" w:type="dxa"/>
+            <w:vAlign w:val="bottom"/>
+          </w:tcPr>
+          <w:p>
+            <w:pPr>
+              <w:spacing w:after="0" w:line="240" w:lineRule="auto"/>
+              <w:jc w:val="left"/>
+              <w:rPr>
+                <w:rFonts w:ascii="Calibri" w:eastAsia="Times New Roman" w:hAnsi="Calibri" w:cs="Times New Roman"/>
+                <w:color w:val="000000"/>
+                <w:lang w:eastAsia="fr-FR"/>
+              </w:rPr>
+            </w:pPr>
+            <w:r>
+              <w:rPr>
+                <w:rFonts w:ascii="Calibri" w:eastAsia="Times New Roman" w:hAnsi="Calibri" w:cs="Times New Roman"/>
+                <w:color w:val="000000"/>
+                <w:sz w:val="22"/>
+                <w:lang w:eastAsia="fr-FR"/>
+              </w:rPr>
+              <w:t>return</w:t>
+            </w:r>
+          </w:p>
+        </w:tc>
+        <w:tc>
+          <w:tcPr>
+            <w:tcW w:w="1200" w:type="dxa"/>
+            <w:tcBorders>
+              <w:bottom w:val="single" w:sz="4" w:space="0" w:color="auto"/>
+            </w:tcBorders>
+          </w:tcPr>
+          <w:p>
+            <w:pPr>
+              <w:spacing w:after="0" w:line="240" w:lineRule="auto"/>
+              <w:jc w:val="left"/>
+              <w:rPr>
+                <w:rFonts w:ascii="Calibri" w:eastAsia="Times New Roman" w:hAnsi="Calibri" w:cs="Times New Roman"/>
+                <w:color w:val="000000"/>
+                <w:lang w:eastAsia="fr-FR"/>
+              </w:rPr>
+            </w:pPr>
+            <w:r>
+              <w:rPr>
+                <w:rFonts w:ascii="Calibri" w:eastAsia="Times New Roman" w:hAnsi="Calibri" w:cs="Times New Roman"/>
+                <w:color w:val="000000"/>
+                <w:sz w:val="22"/>
+                <w:lang w:eastAsia="fr-FR"/>
+              </w:rPr>
+              <w:t>version</w:t>
+            </w:r>
+          </w:p>
+        </w:tc>
+      </w:tr>
+      <w:tr>
+        <w:trPr>
+          <w:trHeight w:val="300"/>
+          <w:jc w:val="center"/>
+        </w:trPr>
+        <w:tc>
+          <w:tcPr>
+            <w:tcW w:w="1200" w:type="dxa"/>
+            <w:shd w:val="clear" w:color="auto" w:fill="auto"/>
+            <w:noWrap/>
+            <w:vAlign w:val="bottom"/>
+            <w:hideMark/>
+          </w:tcPr>
+          <w:p>
+            <w:pPr>
+              <w:spacing w:after="0" w:line="240" w:lineRule="auto"/>
+              <w:jc w:val="left"/>
+              <w:rPr>
+                <w:rFonts w:ascii="Calibri" w:eastAsia="Times New Roman" w:hAnsi="Calibri" w:cs="Times New Roman"/>
+                <w:color w:val="000000"/>
+                <w:lang w:eastAsia="fr-FR"/>
+              </w:rPr>
+            </w:pPr>
+            <w:proofErr w:type="spellStart"/>
+            <w:r>
+              <w:rPr>
+                <w:rFonts w:ascii="Calibri" w:eastAsia="Times New Roman" w:hAnsi="Calibri" w:cs="Times New Roman"/>
+                <w:color w:val="000000"/>
+                <w:sz w:val="22"/>
+                <w:lang w:eastAsia="fr-FR"/>
+              </w:rPr>
+              <w:t>brief</w:t>
+            </w:r>
+            <w:proofErr w:type="spellEnd"/>
+          </w:p>
+        </w:tc>
+        <w:tc>
+          <w:tcPr>
+            <w:tcW w:w="1200" w:type="dxa"/>
+            <w:vAlign w:val="bottom"/>
+          </w:tcPr>
+          <w:p>
+            <w:pPr>
+              <w:spacing w:after="0" w:line="240" w:lineRule="auto"/>
+              <w:jc w:val="left"/>
+              <w:rPr>
+                <w:rFonts w:ascii="Calibri" w:eastAsia="Times New Roman" w:hAnsi="Calibri" w:cs="Times New Roman"/>
+                <w:color w:val="000000"/>
+                <w:lang w:eastAsia="fr-FR"/>
+              </w:rPr>
+            </w:pPr>
+            <w:proofErr w:type="spellStart"/>
+            <w:r>
+              <w:rPr>
+                <w:rFonts w:ascii="Calibri" w:eastAsia="Times New Roman" w:hAnsi="Calibri" w:cs="Times New Roman"/>
+                <w:color w:val="000000"/>
+                <w:sz w:val="22"/>
+                <w:lang w:eastAsia="fr-FR"/>
+              </w:rPr>
+              <w:t>fn</w:t>
+            </w:r>
+            <w:proofErr w:type="spellEnd"/>
+          </w:p>
+        </w:tc>
+        <w:tc>
+          <w:tcPr>
+            <w:tcW w:w="1200" w:type="dxa"/>
+            <w:vAlign w:val="bottom"/>
+          </w:tcPr>
+          <w:p>
+            <w:pPr>
+              <w:spacing w:after="0" w:line="240" w:lineRule="auto"/>
+              <w:jc w:val="left"/>
+              <w:rPr>
+                <w:rFonts w:ascii="Calibri" w:eastAsia="Times New Roman" w:hAnsi="Calibri" w:cs="Times New Roman"/>
+                <w:color w:val="000000"/>
+                <w:lang w:eastAsia="fr-FR"/>
+              </w:rPr>
+            </w:pPr>
+            <w:proofErr w:type="spellStart"/>
+            <w:r>
+              <w:rPr>
+                <w:rFonts w:ascii="Calibri" w:eastAsia="Times New Roman" w:hAnsi="Calibri" w:cs="Times New Roman"/>
+                <w:color w:val="000000"/>
+                <w:sz w:val="22"/>
+                <w:lang w:eastAsia="fr-FR"/>
+              </w:rPr>
+              <w:t>stc</w:t>
+            </w:r>
+            <w:proofErr w:type="spellEnd"/>
+          </w:p>
+        </w:tc>
+        <w:tc>
+          <w:tcPr>
+            <w:tcW w:w="1200" w:type="dxa"/>
+            <w:tcBorders>
+              <w:bottom w:val="nil"/>
+              <w:right w:val="nil"/>
+            </w:tcBorders>
+          </w:tcPr>
+          <w:p>
+            <w:pPr>
+              <w:spacing w:after="0" w:line="240" w:lineRule="auto"/>
+              <w:jc w:val="left"/>
+              <w:rPr>
+                <w:rFonts w:ascii="Calibri" w:eastAsia="Times New Roman" w:hAnsi="Calibri" w:cs="Times New Roman"/>
+                <w:color w:val="000000"/>
+                <w:lang w:eastAsia="fr-FR"/>
+              </w:rPr>
+            </w:pPr>
+          </w:p>
+        </w:tc>
+      </w:tr>
+      <w:tr>
+        <w:trPr>
+          <w:trHeight w:val="300"/>
+          <w:jc w:val="center"/>
+        </w:trPr>
+        <w:tc>
+          <w:tcPr>
+            <w:tcW w:w="1200" w:type="dxa"/>
+            <w:shd w:val="clear" w:color="auto" w:fill="auto"/>
+            <w:noWrap/>
+            <w:vAlign w:val="bottom"/>
+            <w:hideMark/>
+          </w:tcPr>
+          <w:p>
+            <w:pPr>
+              <w:spacing w:after="0" w:line="240" w:lineRule="auto"/>
+              <w:jc w:val="left"/>
+              <w:rPr>
+                <w:rFonts w:ascii="Calibri" w:eastAsia="Times New Roman" w:hAnsi="Calibri" w:cs="Times New Roman"/>
+                <w:color w:val="000000"/>
+                <w:lang w:eastAsia="fr-FR"/>
+              </w:rPr>
+            </w:pPr>
+            <w:r>
+              <w:rPr>
+                <w:rFonts w:ascii="Calibri" w:eastAsia="Times New Roman" w:hAnsi="Calibri" w:cs="Times New Roman"/>
+                <w:color w:val="000000"/>
+                <w:sz w:val="22"/>
+                <w:lang w:eastAsia="fr-FR"/>
+              </w:rPr>
+              <w:t>bug</w:t>
+            </w:r>
+          </w:p>
+        </w:tc>
+        <w:tc>
+          <w:tcPr>
+            <w:tcW w:w="1200" w:type="dxa"/>
+            <w:vAlign w:val="bottom"/>
+          </w:tcPr>
+          <w:p>
+            <w:pPr>
+              <w:spacing w:after="0" w:line="240" w:lineRule="auto"/>
+              <w:jc w:val="left"/>
+              <w:rPr>
+                <w:rFonts w:ascii="Calibri" w:eastAsia="Times New Roman" w:hAnsi="Calibri" w:cs="Times New Roman"/>
+                <w:color w:val="000000"/>
+                <w:lang w:eastAsia="fr-FR"/>
+              </w:rPr>
+            </w:pPr>
+            <w:proofErr w:type="spellStart"/>
+            <w:r>
+              <w:rPr>
+                <w:rFonts w:ascii="Calibri" w:eastAsia="Times New Roman" w:hAnsi="Calibri" w:cs="Times New Roman"/>
+                <w:color w:val="000000"/>
+                <w:sz w:val="22"/>
+                <w:lang w:eastAsia="fr-FR"/>
+              </w:rPr>
+              <w:t>param</w:t>
+            </w:r>
+            <w:proofErr w:type="spellEnd"/>
+          </w:p>
+        </w:tc>
+        <w:tc>
+          <w:tcPr>
+            <w:tcW w:w="1200" w:type="dxa"/>
+            <w:vAlign w:val="bottom"/>
+          </w:tcPr>
+          <w:p>
+            <w:pPr>
+              <w:spacing w:after="0" w:line="240" w:lineRule="auto"/>
+              <w:jc w:val="left"/>
+              <w:rPr>
+                <w:rFonts w:ascii="Calibri" w:eastAsia="Times New Roman" w:hAnsi="Calibri" w:cs="Times New Roman"/>
+                <w:color w:val="000000"/>
+                <w:lang w:eastAsia="fr-FR"/>
+              </w:rPr>
+            </w:pPr>
+            <w:proofErr w:type="spellStart"/>
+            <w:r>
+              <w:rPr>
+                <w:rFonts w:ascii="Calibri" w:eastAsia="Times New Roman" w:hAnsi="Calibri" w:cs="Times New Roman"/>
+                <w:color w:val="000000"/>
+                <w:sz w:val="22"/>
+                <w:lang w:eastAsia="fr-FR"/>
+              </w:rPr>
+              <w:t>todo</w:t>
+            </w:r>
+            <w:proofErr w:type="spellEnd"/>
+          </w:p>
+        </w:tc>
+        <w:tc>
+          <w:tcPr>
+            <w:tcW w:w="1200" w:type="dxa"/>
+            <w:tcBorders>
+              <w:top w:val="nil"/>
+              <w:bottom w:val="nil"/>
+              <w:right w:val="nil"/>
+            </w:tcBorders>
+          </w:tcPr>
+          <w:p>
+            <w:pPr>
+              <w:spacing w:after="0" w:line="240" w:lineRule="auto"/>
+              <w:jc w:val="left"/>
+              <w:rPr>
+                <w:rFonts w:ascii="Calibri" w:eastAsia="Times New Roman" w:hAnsi="Calibri" w:cs="Times New Roman"/>
+                <w:color w:val="000000"/>
+                <w:lang w:eastAsia="fr-FR"/>
+              </w:rPr>
+            </w:pPr>
+          </w:p>
+        </w:tc>
+      </w:tr>
+    </w:tbl>
+    <w:p>
+      <w:pPr>
+        <w:pStyle w:val="Titre1"/>
+      </w:pPr>
+      <w:bookmarkStart w:id="13" w:name="_Toc428551065"/>
       <w:r>
         <w:lastRenderedPageBreak/>
         <w:t>INSTALLATION DE LA R-Pi</w:t>
       </w:r>
-      <w:bookmarkEnd w:id="5"/>
+      <w:bookmarkEnd w:id="13"/>
     </w:p>
     <w:p>
       <w:r>
         <w:t xml:space="preserve">Se rendre sur </w:t>
       </w:r>
-      <w:hyperlink r:id="rId13" w:history="1">
+      <w:hyperlink r:id="rId24" w:history="1">
         <w:r>
           <w:rPr>
             <w:rStyle w:val="Lienhypertexte"/>
@@ -3557,7 +6002,7 @@
       <w:r>
         <w:t xml:space="preserve">Se rendre sur </w:t>
       </w:r>
-      <w:hyperlink r:id="rId14" w:history="1">
+      <w:hyperlink r:id="rId25" w:history="1">
         <w:r>
           <w:rPr>
             <w:rStyle w:val="Lienhypertexte"/>
@@ -3626,7 +6071,7 @@
                     </pic:cNvPicPr>
                   </pic:nvPicPr>
                   <pic:blipFill>
-                    <a:blip r:embed="rId15" cstate="print"/>
+                    <a:blip r:embed="rId26" cstate="print"/>
                     <a:srcRect/>
                     <a:stretch>
                       <a:fillRect/>
@@ -3662,7 +6107,7 @@
       <w:pPr>
         <w:pStyle w:val="Titre1"/>
       </w:pPr>
-      <w:bookmarkStart w:id="6" w:name="_Toc417934598"/>
+      <w:bookmarkStart w:id="14" w:name="_Toc428551066"/>
       <w:r>
         <w:lastRenderedPageBreak/>
         <w:t>CONFIGURATION</w:t>
@@ -3670,36 +6115,41 @@
       <w:r>
         <w:t>S</w:t>
       </w:r>
-      <w:bookmarkEnd w:id="6"/>
+      <w:bookmarkEnd w:id="14"/>
     </w:p>
     <w:p>
       <w:pPr>
         <w:pStyle w:val="Titre2"/>
       </w:pPr>
-      <w:bookmarkStart w:id="7" w:name="_Toc417934599"/>
+      <w:bookmarkStart w:id="15" w:name="_Toc428551067"/>
       <w:r>
         <w:t>Configuration du PC pour une connexion distante</w:t>
       </w:r>
-      <w:bookmarkEnd w:id="7"/>
+      <w:bookmarkEnd w:id="15"/>
     </w:p>
     <w:p>
       <w:pPr>
         <w:pStyle w:val="Titre3"/>
       </w:pPr>
-      <w:bookmarkStart w:id="8" w:name="_Toc417934600"/>
+      <w:bookmarkStart w:id="16" w:name="_Toc428551068"/>
       <w:r>
         <w:t>Connexion par l’invite de commande</w:t>
       </w:r>
-      <w:bookmarkEnd w:id="8"/>
-    </w:p>
-    <w:p>
+      <w:bookmarkEnd w:id="16"/>
+    </w:p>
+    <w:p>
+      <w:pPr>
+        <w:rPr>
+          <w:rFonts w:ascii="Consolas" w:hAnsi="Consolas" w:cs="Consolas"/>
+        </w:rPr>
+      </w:pPr>
       <w:r>
         <w:t>D</w:t>
       </w:r>
       <w:r>
         <w:t xml:space="preserve">epuis </w:t>
       </w:r>
-      <w:hyperlink r:id="rId16" w:history="1">
+      <w:hyperlink r:id="rId27" w:history="1">
         <w:r>
           <w:rPr>
             <w:rStyle w:val="Lienhypertexte"/>
@@ -3728,30 +6178,99 @@
         <w:tab/>
       </w:r>
       <w:r>
+        <w:rPr>
+          <w:rFonts w:ascii="Consolas" w:hAnsi="Consolas" w:cs="Consolas"/>
+        </w:rPr>
         <w:t>pi@</w:t>
       </w:r>
       <w:proofErr w:type="spellStart"/>
       <w:r>
+        <w:rPr>
+          <w:rFonts w:ascii="Consolas" w:hAnsi="Consolas" w:cs="Consolas"/>
+        </w:rPr>
         <w:t>adresse_IP</w:t>
       </w:r>
       <w:proofErr w:type="spellEnd"/>
     </w:p>
+    <w:p>
+      <w:pPr>
+        <w:jc w:val="center"/>
+      </w:pPr>
+      <w:r>
+        <w:rPr>
+          <w:noProof/>
+          <w:lang w:eastAsia="fr-FR"/>
+        </w:rPr>
+        <w:drawing>
+          <wp:inline distT="0" distB="0" distL="0" distR="0">
+            <wp:extent cx="2876550" cy="1238250"/>
+            <wp:effectExtent l="19050" t="0" r="0" b="0"/>
+            <wp:docPr id="5" name="Image 5"/>
+            <wp:cNvGraphicFramePr>
+              <a:graphicFrameLocks xmlns:a="http://schemas.openxmlformats.org/drawingml/2006/main" noChangeAspect="1"/>
+            </wp:cNvGraphicFramePr>
+            <a:graphic xmlns:a="http://schemas.openxmlformats.org/drawingml/2006/main">
+              <a:graphicData uri="http://schemas.openxmlformats.org/drawingml/2006/picture">
+                <pic:pic xmlns:pic="http://schemas.openxmlformats.org/drawingml/2006/picture">
+                  <pic:nvPicPr>
+                    <pic:cNvPr id="0" name="Picture 5"/>
+                    <pic:cNvPicPr>
+                      <a:picLocks noChangeAspect="1" noChangeArrowheads="1"/>
+                    </pic:cNvPicPr>
+                  </pic:nvPicPr>
+                  <pic:blipFill>
+                    <a:blip r:embed="rId28" cstate="print"/>
+                    <a:srcRect/>
+                    <a:stretch>
+                      <a:fillRect/>
+                    </a:stretch>
+                  </pic:blipFill>
+                  <pic:spPr bwMode="auto">
+                    <a:xfrm>
+                      <a:off x="0" y="0"/>
+                      <a:ext cx="2876550" cy="1238250"/>
+                    </a:xfrm>
+                    <a:prstGeom prst="rect">
+                      <a:avLst/>
+                    </a:prstGeom>
+                    <a:noFill/>
+                    <a:ln w="9525">
+                      <a:noFill/>
+                      <a:miter lim="800000"/>
+                      <a:headEnd/>
+                      <a:tailEnd/>
+                    </a:ln>
+                  </pic:spPr>
+                </pic:pic>
+              </a:graphicData>
+            </a:graphic>
+          </wp:inline>
+        </w:drawing>
+      </w:r>
+    </w:p>
     <w:p/>
     <w:p>
       <w:pPr>
         <w:pStyle w:val="Titre3"/>
       </w:pPr>
-      <w:bookmarkStart w:id="9" w:name="_Toc417934601"/>
+      <w:bookmarkStart w:id="17" w:name="_Ref421982881"/>
+      <w:bookmarkStart w:id="18" w:name="_Toc428551069"/>
       <w:r>
         <w:t>Connexion par l’interface graphique</w:t>
       </w:r>
-      <w:bookmarkEnd w:id="9"/>
-    </w:p>
-    <w:p>
+      <w:bookmarkEnd w:id="17"/>
+      <w:bookmarkEnd w:id="18"/>
+    </w:p>
+    <w:p>
+      <w:pPr>
+        <w:rPr>
+          <w:rFonts w:ascii="Consolas" w:hAnsi="Consolas" w:cs="Consolas"/>
+        </w:rPr>
+      </w:pPr>
       <w:r>
         <w:t xml:space="preserve">Depuis </w:t>
       </w:r>
-      <w:hyperlink r:id="rId17" w:history="1">
+      <w:hyperlink r:id="rId29" w:history="1">
         <w:r>
           <w:rPr>
             <w:rStyle w:val="Lienhypertexte"/>
@@ -3781,29 +6300,178 @@
       </w:r>
       <w:proofErr w:type="spellStart"/>
       <w:r>
+        <w:rPr>
+          <w:rFonts w:ascii="Consolas" w:hAnsi="Consolas" w:cs="Consolas"/>
+        </w:rPr>
         <w:t>adresse_IP</w:t>
       </w:r>
       <w:proofErr w:type="spellEnd"/>
       <w:r>
+        <w:rPr>
+          <w:rFonts w:ascii="Consolas" w:hAnsi="Consolas" w:cs="Consolas"/>
+        </w:rPr>
         <w:t>:1</w:t>
       </w:r>
     </w:p>
+    <w:p>
+      <w:pPr>
+        <w:tabs>
+          <w:tab w:val="left" w:pos="3969"/>
+        </w:tabs>
+      </w:pPr>
+      <w:r>
+        <w:rPr>
+          <w:highlight w:val="yellow"/>
+        </w:rPr>
+        <w:t>Puis saisir le mot de passe suivant :</w:t>
+      </w:r>
+      <w:r>
+        <w:rPr>
+          <w:highlight w:val="yellow"/>
+        </w:rPr>
+        <w:tab/>
+      </w:r>
+      <w:proofErr w:type="spellStart"/>
+      <w:r>
+        <w:rPr>
+          <w:rFonts w:ascii="Consolas" w:hAnsi="Consolas" w:cs="Consolas"/>
+          <w:highlight w:val="yellow"/>
+        </w:rPr>
+        <w:t>RpiSuiviConso</w:t>
+      </w:r>
+      <w:proofErr w:type="spellEnd"/>
+    </w:p>
+    <w:p>
+      <w:pPr>
+        <w:jc w:val="center"/>
+      </w:pPr>
+      <w:r>
+        <w:rPr>
+          <w:noProof/>
+          <w:lang w:eastAsia="fr-FR"/>
+        </w:rPr>
+        <w:drawing>
+          <wp:inline distT="0" distB="0" distL="0" distR="0">
+            <wp:extent cx="3200400" cy="1822450"/>
+            <wp:effectExtent l="19050" t="0" r="0" b="0"/>
+            <wp:docPr id="4" name="Image 2"/>
+            <wp:cNvGraphicFramePr>
+              <a:graphicFrameLocks xmlns:a="http://schemas.openxmlformats.org/drawingml/2006/main" noChangeAspect="1"/>
+            </wp:cNvGraphicFramePr>
+            <a:graphic xmlns:a="http://schemas.openxmlformats.org/drawingml/2006/main">
+              <a:graphicData uri="http://schemas.openxmlformats.org/drawingml/2006/picture">
+                <pic:pic xmlns:pic="http://schemas.openxmlformats.org/drawingml/2006/picture">
+                  <pic:nvPicPr>
+                    <pic:cNvPr id="0" name="Picture 2"/>
+                    <pic:cNvPicPr>
+                      <a:picLocks noChangeAspect="1" noChangeArrowheads="1"/>
+                    </pic:cNvPicPr>
+                  </pic:nvPicPr>
+                  <pic:blipFill>
+                    <a:blip r:embed="rId30" cstate="print"/>
+                    <a:srcRect/>
+                    <a:stretch>
+                      <a:fillRect/>
+                    </a:stretch>
+                  </pic:blipFill>
+                  <pic:spPr bwMode="auto">
+                    <a:xfrm>
+                      <a:off x="0" y="0"/>
+                      <a:ext cx="3200400" cy="1822450"/>
+                    </a:xfrm>
+                    <a:prstGeom prst="rect">
+                      <a:avLst/>
+                    </a:prstGeom>
+                    <a:noFill/>
+                    <a:ln w="9525">
+                      <a:noFill/>
+                      <a:miter lim="800000"/>
+                      <a:headEnd/>
+                      <a:tailEnd/>
+                    </a:ln>
+                  </pic:spPr>
+                </pic:pic>
+              </a:graphicData>
+            </a:graphic>
+          </wp:inline>
+        </w:drawing>
+      </w:r>
+    </w:p>
+    <w:p>
+      <w:pPr>
+        <w:jc w:val="center"/>
+      </w:pPr>
+      <w:r>
+        <w:rPr>
+          <w:noProof/>
+          <w:lang w:eastAsia="fr-FR"/>
+        </w:rPr>
+        <w:drawing>
+          <wp:inline distT="0" distB="0" distL="0" distR="0">
+            <wp:extent cx="3067050" cy="1571625"/>
+            <wp:effectExtent l="19050" t="0" r="0" b="0"/>
+            <wp:docPr id="8" name="Image 8"/>
+            <wp:cNvGraphicFramePr>
+              <a:graphicFrameLocks xmlns:a="http://schemas.openxmlformats.org/drawingml/2006/main" noChangeAspect="1"/>
+            </wp:cNvGraphicFramePr>
+            <a:graphic xmlns:a="http://schemas.openxmlformats.org/drawingml/2006/main">
+              <a:graphicData uri="http://schemas.openxmlformats.org/drawingml/2006/picture">
+                <pic:pic xmlns:pic="http://schemas.openxmlformats.org/drawingml/2006/picture">
+                  <pic:nvPicPr>
+                    <pic:cNvPr id="0" name="Picture 8"/>
+                    <pic:cNvPicPr>
+                      <a:picLocks noChangeAspect="1" noChangeArrowheads="1"/>
+                    </pic:cNvPicPr>
+                  </pic:nvPicPr>
+                  <pic:blipFill>
+                    <a:blip r:embed="rId31" cstate="print"/>
+                    <a:srcRect/>
+                    <a:stretch>
+                      <a:fillRect/>
+                    </a:stretch>
+                  </pic:blipFill>
+                  <pic:spPr bwMode="auto">
+                    <a:xfrm>
+                      <a:off x="0" y="0"/>
+                      <a:ext cx="3067050" cy="1571625"/>
+                    </a:xfrm>
+                    <a:prstGeom prst="rect">
+                      <a:avLst/>
+                    </a:prstGeom>
+                    <a:noFill/>
+                    <a:ln w="9525">
+                      <a:noFill/>
+                      <a:miter lim="800000"/>
+                      <a:headEnd/>
+                      <a:tailEnd/>
+                    </a:ln>
+                  </pic:spPr>
+                </pic:pic>
+              </a:graphicData>
+            </a:graphic>
+          </wp:inline>
+        </w:drawing>
+      </w:r>
+    </w:p>
     <w:p/>
     <w:p>
       <w:pPr>
         <w:pStyle w:val="Titre3"/>
       </w:pPr>
-      <w:bookmarkStart w:id="10" w:name="_Toc417934602"/>
-      <w:r>
+      <w:bookmarkStart w:id="19" w:name="_Ref421984096"/>
+      <w:bookmarkStart w:id="20" w:name="_Toc428551070"/>
+      <w:r>
+        <w:lastRenderedPageBreak/>
         <w:t>Transfert de fichiers</w:t>
       </w:r>
-      <w:bookmarkEnd w:id="10"/>
+      <w:bookmarkEnd w:id="19"/>
+      <w:bookmarkEnd w:id="20"/>
     </w:p>
     <w:p>
       <w:r>
         <w:t xml:space="preserve">Depuis </w:t>
       </w:r>
-      <w:hyperlink r:id="rId18" w:history="1">
+      <w:hyperlink r:id="rId32" w:history="1">
         <w:r>
           <w:rPr>
             <w:rStyle w:val="Lienhypertexte"/>
@@ -3852,7 +6520,7 @@
         <w:fldChar w:fldCharType="separate"/>
       </w:r>
       <w:r>
-        <w:t>VI.2.2</w:t>
+        <w:t>VII.2.2</w:t>
       </w:r>
       <w:r>
         <w:fldChar w:fldCharType="end"/>
@@ -3864,32 +6532,88 @@
         <w:t>.</w:t>
       </w:r>
     </w:p>
+    <w:p>
+      <w:pPr>
+        <w:jc w:val="center"/>
+      </w:pPr>
+      <w:r>
+        <w:rPr>
+          <w:noProof/>
+          <w:lang w:eastAsia="fr-FR"/>
+        </w:rPr>
+        <w:drawing>
+          <wp:inline distT="0" distB="0" distL="0" distR="0">
+            <wp:extent cx="5053914" cy="1428750"/>
+            <wp:effectExtent l="19050" t="0" r="0" b="0"/>
+            <wp:docPr id="17" name="Image 17"/>
+            <wp:cNvGraphicFramePr>
+              <a:graphicFrameLocks xmlns:a="http://schemas.openxmlformats.org/drawingml/2006/main" noChangeAspect="1"/>
+            </wp:cNvGraphicFramePr>
+            <a:graphic xmlns:a="http://schemas.openxmlformats.org/drawingml/2006/main">
+              <a:graphicData uri="http://schemas.openxmlformats.org/drawingml/2006/picture">
+                <pic:pic xmlns:pic="http://schemas.openxmlformats.org/drawingml/2006/picture">
+                  <pic:nvPicPr>
+                    <pic:cNvPr id="0" name="Picture 17"/>
+                    <pic:cNvPicPr>
+                      <a:picLocks noChangeAspect="1" noChangeArrowheads="1"/>
+                    </pic:cNvPicPr>
+                  </pic:nvPicPr>
+                  <pic:blipFill>
+                    <a:blip r:embed="rId33" cstate="print"/>
+                    <a:srcRect/>
+                    <a:stretch>
+                      <a:fillRect/>
+                    </a:stretch>
+                  </pic:blipFill>
+                  <pic:spPr bwMode="auto">
+                    <a:xfrm>
+                      <a:off x="0" y="0"/>
+                      <a:ext cx="5055438" cy="1429181"/>
+                    </a:xfrm>
+                    <a:prstGeom prst="rect">
+                      <a:avLst/>
+                    </a:prstGeom>
+                    <a:noFill/>
+                    <a:ln w="9525">
+                      <a:noFill/>
+                      <a:miter lim="800000"/>
+                      <a:headEnd/>
+                      <a:tailEnd/>
+                    </a:ln>
+                  </pic:spPr>
+                </pic:pic>
+              </a:graphicData>
+            </a:graphic>
+          </wp:inline>
+        </w:drawing>
+      </w:r>
+    </w:p>
     <w:p/>
     <w:p>
       <w:pPr>
         <w:pStyle w:val="Titre2"/>
       </w:pPr>
-      <w:bookmarkStart w:id="11" w:name="_Toc417934603"/>
+      <w:bookmarkStart w:id="21" w:name="_Toc428551071"/>
       <w:r>
         <w:t>Configuration de la R-pi</w:t>
       </w:r>
-      <w:bookmarkEnd w:id="11"/>
+      <w:bookmarkEnd w:id="21"/>
     </w:p>
     <w:p>
       <w:pPr>
         <w:pStyle w:val="Titre3"/>
       </w:pPr>
-      <w:bookmarkStart w:id="12" w:name="_Toc417934604"/>
+      <w:bookmarkStart w:id="22" w:name="_Toc428551072"/>
       <w:r>
         <w:t>Configuration initiale</w:t>
       </w:r>
-      <w:bookmarkEnd w:id="12"/>
+      <w:bookmarkEnd w:id="22"/>
     </w:p>
     <w:p>
       <w:r>
         <w:t xml:space="preserve">Brancher un clavier, démarrer la R-Pi et réaliser la configuration initiale comme décrit par </w:t>
       </w:r>
-      <w:hyperlink r:id="rId19" w:history="1">
+      <w:hyperlink r:id="rId34" w:history="1">
         <w:r>
           <w:rPr>
             <w:rStyle w:val="Lienhypertexte"/>
@@ -3922,13 +6646,13 @@
       <w:pPr>
         <w:pStyle w:val="Titre3"/>
       </w:pPr>
-      <w:bookmarkStart w:id="13" w:name="_Ref408766634"/>
-      <w:bookmarkStart w:id="14" w:name="_Toc417934605"/>
+      <w:bookmarkStart w:id="23" w:name="_Ref408766634"/>
+      <w:bookmarkStart w:id="24" w:name="_Toc428551073"/>
       <w:r>
         <w:t>Connaitre l’adresse IP</w:t>
       </w:r>
-      <w:bookmarkEnd w:id="13"/>
-      <w:bookmarkEnd w:id="14"/>
+      <w:bookmarkEnd w:id="23"/>
+      <w:bookmarkEnd w:id="24"/>
     </w:p>
     <w:p>
       <w:pPr>
@@ -4000,7 +6724,7 @@
       <w:pPr>
         <w:pStyle w:val="Titre3"/>
       </w:pPr>
-      <w:bookmarkStart w:id="15" w:name="_Toc417934606"/>
+      <w:bookmarkStart w:id="25" w:name="_Toc428551074"/>
       <w:r>
         <w:t>Réaliser les m</w:t>
       </w:r>
@@ -4013,7 +6737,7 @@
       <w:r>
         <w:t xml:space="preserve"> à jour</w:t>
       </w:r>
-      <w:bookmarkEnd w:id="15"/>
+      <w:bookmarkEnd w:id="25"/>
     </w:p>
     <w:p>
       <w:pPr>
@@ -4199,7 +6923,7 @@
           <w:highlight w:val="yellow"/>
         </w:rPr>
       </w:pPr>
-      <w:bookmarkStart w:id="16" w:name="_Toc417934607"/>
+      <w:bookmarkStart w:id="26" w:name="_Toc428551075"/>
       <w:r>
         <w:rPr>
           <w:highlight w:val="yellow"/>
@@ -4207,7 +6931,7 @@
         <w:lastRenderedPageBreak/>
         <w:t>Client NTP</w:t>
       </w:r>
-      <w:bookmarkEnd w:id="16"/>
+      <w:bookmarkEnd w:id="26"/>
     </w:p>
     <w:p>
       <w:pPr>
@@ -4235,7 +6959,7 @@
         </w:rPr>
         <w:t xml:space="preserve"> </w:t>
       </w:r>
-      <w:hyperlink r:id="rId20" w:history="1">
+      <w:hyperlink r:id="rId35" w:history="1">
         <w:r>
           <w:rPr>
             <w:rStyle w:val="Lienhypertexte"/>
@@ -4445,11 +7169,11 @@
       <w:pPr>
         <w:pStyle w:val="Titre3"/>
       </w:pPr>
-      <w:bookmarkStart w:id="17" w:name="_Toc417934608"/>
+      <w:bookmarkStart w:id="27" w:name="_Toc428551076"/>
       <w:r>
         <w:t>Serveur VNC</w:t>
       </w:r>
-      <w:bookmarkEnd w:id="17"/>
+      <w:bookmarkEnd w:id="27"/>
     </w:p>
     <w:p>
       <w:r>
@@ -4463,7 +7187,7 @@
       <w:r>
         <w:t xml:space="preserve"> </w:t>
       </w:r>
-      <w:hyperlink r:id="rId21" w:history="1">
+      <w:hyperlink r:id="rId36" w:history="1">
         <w:r>
           <w:rPr>
             <w:rStyle w:val="Lienhypertexte"/>
@@ -4605,7 +7329,7 @@
       <w:r>
         <w:t xml:space="preserve"> </w:t>
       </w:r>
-      <w:hyperlink r:id="rId22" w:history="1">
+      <w:hyperlink r:id="rId37" w:history="1">
         <w:r>
           <w:rPr>
             <w:rStyle w:val="Lienhypertexte"/>
@@ -5035,13 +7759,13 @@
             <o:lock v:ext="edit" aspectratio="t"/>
           </v:shapetype>
           <v:shape id="_x0000_i1025" type="#_x0000_t75" style="width:42pt;height:40.5pt" o:ole="" o:bordertopcolor="this" o:borderleftcolor="this" o:borderbottomcolor="this" o:borderrightcolor="this">
-            <v:imagedata r:id="rId23" o:title=""/>
+            <v:imagedata r:id="rId38" o:title=""/>
             <w10:bordertop type="single" width="4"/>
             <w10:borderleft type="single" width="4"/>
             <w10:borderbottom type="single" width="4"/>
             <w10:borderright type="single" width="4"/>
           </v:shape>
-          <o:OLEObject Type="Embed" ProgID="Package" ShapeID="_x0000_i1025" DrawAspect="Content" ObjectID="_1491676602" r:id="rId24"/>
+          <o:OLEObject Type="Embed" ProgID="Package" ShapeID="_x0000_i1025" DrawAspect="Content" ObjectID="_1502293012" r:id="rId39"/>
         </w:object>
       </w:r>
     </w:p>
@@ -5049,7 +7773,7 @@
       <w:pPr>
         <w:pStyle w:val="Titre3"/>
       </w:pPr>
-      <w:bookmarkStart w:id="18" w:name="_Toc417934609"/>
+      <w:bookmarkStart w:id="28" w:name="_Toc428551077"/>
       <w:r>
         <w:t xml:space="preserve">Installer le </w:t>
       </w:r>
@@ -5061,7 +7785,7 @@
       <w:r>
         <w:t xml:space="preserve"> Wifi TP-LINK TL-WN725N V2</w:t>
       </w:r>
-      <w:bookmarkEnd w:id="18"/>
+      <w:bookmarkEnd w:id="28"/>
     </w:p>
     <w:p>
       <w:r>
@@ -5075,7 +7799,7 @@
       <w:r>
         <w:t xml:space="preserve"> sur </w:t>
       </w:r>
-      <w:hyperlink r:id="rId25" w:anchor="p462982" w:history="1">
+      <w:hyperlink r:id="rId40" w:anchor="p462982" w:history="1">
         <w:r>
           <w:rPr>
             <w:rStyle w:val="Lienhypertexte"/>
@@ -5092,11 +7816,11 @@
       <w:pPr>
         <w:pStyle w:val="Titre3"/>
       </w:pPr>
-      <w:bookmarkStart w:id="19" w:name="_Toc417934610"/>
+      <w:bookmarkStart w:id="29" w:name="_Toc428551078"/>
       <w:r>
         <w:t>Configuration Wifi</w:t>
       </w:r>
-      <w:bookmarkEnd w:id="19"/>
+      <w:bookmarkEnd w:id="29"/>
     </w:p>
     <w:p>
       <w:r>
@@ -5168,7 +7892,7 @@
       <w:pPr>
         <w:pStyle w:val="Titre3"/>
       </w:pPr>
-      <w:bookmarkStart w:id="20" w:name="_Toc417934611"/>
+      <w:bookmarkStart w:id="30" w:name="_Toc428551079"/>
       <w:r>
         <w:lastRenderedPageBreak/>
         <w:t xml:space="preserve">Installer </w:t>
@@ -5183,7 +7907,7 @@
       <w:r>
         <w:t>minicom</w:t>
       </w:r>
-      <w:bookmarkEnd w:id="20"/>
+      <w:bookmarkEnd w:id="30"/>
       <w:proofErr w:type="spellEnd"/>
     </w:p>
     <w:p>
@@ -5362,11 +8086,11 @@
       <w:pPr>
         <w:pStyle w:val="Titre3"/>
       </w:pPr>
-      <w:bookmarkStart w:id="21" w:name="_Toc417934612"/>
+      <w:bookmarkStart w:id="31" w:name="_Toc428551080"/>
       <w:r>
         <w:t>Compiler le programme</w:t>
       </w:r>
-      <w:bookmarkEnd w:id="21"/>
+      <w:bookmarkEnd w:id="31"/>
     </w:p>
     <w:p>
       <w:r>
@@ -5645,120 +8369,33 @@
     </w:p>
     <w:p>
       <w:pPr>
+        <w:rPr>
+          <w:highlight w:val="yellow"/>
+        </w:rPr>
+      </w:pPr>
+      <w:bookmarkStart w:id="32" w:name="_Toc428551081"/>
+    </w:p>
+    <w:p>
+      <w:pPr>
         <w:pStyle w:val="Titre3"/>
-      </w:pPr>
-      <w:bookmarkStart w:id="22" w:name="_Toc417934613"/>
-      <w:r>
-        <w:t>Lancer</w:t>
-      </w:r>
-      <w:r>
-        <w:t xml:space="preserve"> le programme</w:t>
-      </w:r>
-      <w:bookmarkEnd w:id="22"/>
-    </w:p>
-    <w:p>
-      <w:r>
-        <w:t>Cette action est à faire depuis une session graphique (VNC) car la lecture clavier pour quitter empêche l’exécution avec une sortie vers un fichier et qu’une session SSH s’interrompt à la déconnexion.</w:t>
-      </w:r>
-    </w:p>
-    <w:p>
-      <w:pPr>
-        <w:pBdr>
-          <w:top w:val="single" w:sz="4" w:space="1" w:color="auto"/>
-          <w:left w:val="single" w:sz="4" w:space="4" w:color="auto"/>
-          <w:bottom w:val="single" w:sz="4" w:space="1" w:color="auto"/>
-          <w:right w:val="single" w:sz="4" w:space="4" w:color="auto"/>
-        </w:pBdr>
-        <w:spacing w:after="0" w:line="240" w:lineRule="auto"/>
-        <w:jc w:val="left"/>
-        <w:rPr>
-          <w:rFonts w:ascii="Courier New" w:eastAsia="Times New Roman" w:hAnsi="Courier New" w:cs="Courier New"/>
-          <w:b/>
-          <w:bCs/>
-          <w:sz w:val="20"/>
-          <w:lang w:eastAsia="fr-FR"/>
-        </w:rPr>
-      </w:pPr>
-      <w:proofErr w:type="gramStart"/>
-      <w:r>
-        <w:rPr>
-          <w:rFonts w:ascii="Courier New" w:eastAsia="Times New Roman" w:hAnsi="Courier New" w:cs="Courier New"/>
-          <w:b/>
-          <w:bCs/>
-          <w:sz w:val="20"/>
+        <w:rPr>
           <w:highlight w:val="yellow"/>
-          <w:lang w:eastAsia="fr-FR"/>
-        </w:rPr>
-        <w:t>cd</w:t>
-      </w:r>
-      <w:proofErr w:type="gramEnd"/>
-      <w:r>
-        <w:rPr>
-          <w:rFonts w:ascii="Courier New" w:eastAsia="Times New Roman" w:hAnsi="Courier New" w:cs="Courier New"/>
-          <w:b/>
-          <w:bCs/>
-          <w:sz w:val="20"/>
+        </w:rPr>
+      </w:pPr>
+      <w:r>
+        <w:rPr>
           <w:highlight w:val="yellow"/>
-          <w:lang w:eastAsia="fr-FR"/>
-        </w:rPr>
-        <w:t xml:space="preserve"> </w:t>
-      </w:r>
-      <w:proofErr w:type="spellStart"/>
-      <w:r>
-        <w:rPr>
-          <w:rFonts w:ascii="Courier New" w:eastAsia="Times New Roman" w:hAnsi="Courier New" w:cs="Courier New"/>
-          <w:b/>
-          <w:bCs/>
-          <w:sz w:val="20"/>
+        </w:rPr>
+        <w:t>Changer le mot de passe</w:t>
+      </w:r>
+      <w:bookmarkEnd w:id="32"/>
+    </w:p>
+    <w:p>
+      <w:pPr>
+        <w:rPr>
           <w:highlight w:val="yellow"/>
-          <w:lang w:eastAsia="fr-FR"/>
-        </w:rPr>
-        <w:t>bin</w:t>
-      </w:r>
-      <w:proofErr w:type="spellEnd"/>
-    </w:p>
-    <w:p>
-      <w:pPr>
-        <w:pBdr>
-          <w:top w:val="single" w:sz="4" w:space="1" w:color="auto"/>
-          <w:left w:val="single" w:sz="4" w:space="4" w:color="auto"/>
-          <w:bottom w:val="single" w:sz="4" w:space="1" w:color="auto"/>
-          <w:right w:val="single" w:sz="4" w:space="4" w:color="auto"/>
-        </w:pBdr>
-        <w:spacing w:after="0" w:line="240" w:lineRule="auto"/>
-        <w:jc w:val="left"/>
-        <w:rPr>
-          <w:rFonts w:ascii="Courier New" w:eastAsia="Times New Roman" w:hAnsi="Courier New" w:cs="Courier New"/>
-          <w:b/>
-          <w:bCs/>
-          <w:sz w:val="20"/>
-          <w:lang w:eastAsia="fr-FR"/>
-        </w:rPr>
-      </w:pPr>
-      <w:proofErr w:type="gramStart"/>
-      <w:r>
-        <w:rPr>
-          <w:rFonts w:ascii="Courier New" w:eastAsia="Times New Roman" w:hAnsi="Courier New" w:cs="Courier New"/>
-          <w:b/>
-          <w:bCs/>
-          <w:sz w:val="20"/>
-          <w:lang w:eastAsia="fr-FR"/>
-        </w:rPr>
-        <w:t>./</w:t>
-      </w:r>
-      <w:proofErr w:type="spellStart"/>
-      <w:proofErr w:type="gramEnd"/>
-      <w:r>
-        <w:rPr>
-          <w:rFonts w:ascii="Courier New" w:eastAsia="Times New Roman" w:hAnsi="Courier New" w:cs="Courier New"/>
-          <w:b/>
-          <w:bCs/>
-          <w:sz w:val="20"/>
-          <w:lang w:eastAsia="fr-FR"/>
-        </w:rPr>
-        <w:t>RPi</w:t>
-      </w:r>
-      <w:proofErr w:type="spellEnd"/>
+        </w:rPr>
+      </w:pPr>
     </w:p>
     <w:p>
       <w:pPr>
@@ -5767,17 +8404,16 @@
           <w:highlight w:val="yellow"/>
         </w:rPr>
       </w:pPr>
-      <w:bookmarkStart w:id="23" w:name="_Toc417934614"/>
+      <w:bookmarkStart w:id="33" w:name="_Toc428551082"/>
       <w:r>
         <w:rPr>
           <w:highlight w:val="yellow"/>
         </w:rPr>
         <w:t>Installer &amp; configurer la Base de Données</w:t>
       </w:r>
-      <w:bookmarkEnd w:id="23"/>
+      <w:bookmarkEnd w:id="33"/>
     </w:p>
     <w:p/>
-    <w:p/>
     <w:p>
       <w:pPr>
         <w:pStyle w:val="Titre3"/>
@@ -5785,14 +8421,14 @@
           <w:highlight w:val="yellow"/>
         </w:rPr>
       </w:pPr>
-      <w:bookmarkStart w:id="24" w:name="_Toc417934615"/>
+      <w:bookmarkStart w:id="34" w:name="_Toc428551083"/>
       <w:r>
         <w:rPr>
           <w:highlight w:val="yellow"/>
         </w:rPr>
         <w:t>Installer et configurer le serveur web</w:t>
       </w:r>
-      <w:bookmarkEnd w:id="24"/>
+      <w:bookmarkEnd w:id="34"/>
     </w:p>
     <w:p>
       <w:pPr>
@@ -5802,9 +8438,7 @@
       </w:pPr>
     </w:p>
     <w:sectPr>
-      <w:headerReference w:type="default" r:id="rId26"/>
-      <w:footerReference w:type="default" r:id="rId27"/>
-      <w:footerReference w:type="first" r:id="rId28"/>
+      <w:type w:val="continuous"/>
       <w:pgSz w:w="11906" w:h="16838"/>
       <w:pgMar w:top="1205" w:right="1417" w:bottom="1417" w:left="1417" w:header="708" w:footer="708" w:gutter="0"/>
       <w:cols w:space="708"/>
@@ -5939,7 +8573,7 @@
           <w:noProof/>
           <w:szCs w:val="24"/>
         </w:rPr>
-        <w:t>9</w:t>
+        <w:t>15</w:t>
       </w:r>
     </w:fldSimple>
   </w:p>
@@ -6610,11 +9244,11 @@
     </w:lvl>
   </w:abstractNum>
   <w:abstractNum w:abstractNumId="5">
-    <w:nsid w:val="66FF11FA"/>
+    <w:nsid w:val="62371D85"/>
     <w:multiLevelType w:val="hybridMultilevel"/>
-    <w:tmpl w:val="4B3CD242"/>
-    <w:lvl w:ilvl="0" w:tplc="95E63A5C">
-      <w:start w:val="1"/>
+    <w:tmpl w:val="081674B2"/>
+    <w:lvl w:ilvl="0" w:tplc="EA3C8A88">
+      <w:start w:val="18"/>
       <w:numFmt w:val="bullet"/>
       <w:lvlText w:val="-"/>
       <w:lvlJc w:val="left"/>
@@ -6723,6 +9357,119 @@
     </w:lvl>
   </w:abstractNum>
   <w:abstractNum w:abstractNumId="6">
+    <w:nsid w:val="66FF11FA"/>
+    <w:multiLevelType w:val="hybridMultilevel"/>
+    <w:tmpl w:val="4B3CD242"/>
+    <w:lvl w:ilvl="0" w:tplc="95E63A5C">
+      <w:start w:val="1"/>
+      <w:numFmt w:val="bullet"/>
+      <w:lvlText w:val="-"/>
+      <w:lvlJc w:val="left"/>
+      <w:pPr>
+        <w:ind w:left="720" w:hanging="360"/>
+      </w:pPr>
+      <w:rPr>
+        <w:rFonts w:ascii="Calibri" w:eastAsiaTheme="minorHAnsi" w:hAnsi="Calibri" w:cstheme="minorBidi" w:hint="default"/>
+      </w:rPr>
+    </w:lvl>
+    <w:lvl w:ilvl="1" w:tplc="040C0003" w:tentative="1">
+      <w:start w:val="1"/>
+      <w:numFmt w:val="bullet"/>
+      <w:lvlText w:val="o"/>
+      <w:lvlJc w:val="left"/>
+      <w:pPr>
+        <w:ind w:left="1440" w:hanging="360"/>
+      </w:pPr>
+      <w:rPr>
+        <w:rFonts w:ascii="Courier New" w:hAnsi="Courier New" w:cs="Courier New" w:hint="default"/>
+      </w:rPr>
+    </w:lvl>
+    <w:lvl w:ilvl="2" w:tplc="040C0005" w:tentative="1">
+      <w:start w:val="1"/>
+      <w:numFmt w:val="bullet"/>
+      <w:lvlText w:val=""/>
+      <w:lvlJc w:val="left"/>
+      <w:pPr>
+        <w:ind w:left="2160" w:hanging="360"/>
+      </w:pPr>
+      <w:rPr>
+        <w:rFonts w:ascii="Wingdings" w:hAnsi="Wingdings" w:hint="default"/>
+      </w:rPr>
+    </w:lvl>
+    <w:lvl w:ilvl="3" w:tplc="040C0001" w:tentative="1">
+      <w:start w:val="1"/>
+      <w:numFmt w:val="bullet"/>
+      <w:lvlText w:val=""/>
+      <w:lvlJc w:val="left"/>
+      <w:pPr>
+        <w:ind w:left="2880" w:hanging="360"/>
+      </w:pPr>
+      <w:rPr>
+        <w:rFonts w:ascii="Symbol" w:hAnsi="Symbol" w:hint="default"/>
+      </w:rPr>
+    </w:lvl>
+    <w:lvl w:ilvl="4" w:tplc="040C0003" w:tentative="1">
+      <w:start w:val="1"/>
+      <w:numFmt w:val="bullet"/>
+      <w:lvlText w:val="o"/>
+      <w:lvlJc w:val="left"/>
+      <w:pPr>
+        <w:ind w:left="3600" w:hanging="360"/>
+      </w:pPr>
+      <w:rPr>
+        <w:rFonts w:ascii="Courier New" w:hAnsi="Courier New" w:cs="Courier New" w:hint="default"/>
+      </w:rPr>
+    </w:lvl>
+    <w:lvl w:ilvl="5" w:tplc="040C0005" w:tentative="1">
+      <w:start w:val="1"/>
+      <w:numFmt w:val="bullet"/>
+      <w:lvlText w:val=""/>
+      <w:lvlJc w:val="left"/>
+      <w:pPr>
+        <w:ind w:left="4320" w:hanging="360"/>
+      </w:pPr>
+      <w:rPr>
+        <w:rFonts w:ascii="Wingdings" w:hAnsi="Wingdings" w:hint="default"/>
+      </w:rPr>
+    </w:lvl>
+    <w:lvl w:ilvl="6" w:tplc="040C0001" w:tentative="1">
+      <w:start w:val="1"/>
+      <w:numFmt w:val="bullet"/>
+      <w:lvlText w:val=""/>
+      <w:lvlJc w:val="left"/>
+      <w:pPr>
+        <w:ind w:left="5040" w:hanging="360"/>
+      </w:pPr>
+      <w:rPr>
+        <w:rFonts w:ascii="Symbol" w:hAnsi="Symbol" w:hint="default"/>
+      </w:rPr>
+    </w:lvl>
+    <w:lvl w:ilvl="7" w:tplc="040C0003" w:tentative="1">
+      <w:start w:val="1"/>
+      <w:numFmt w:val="bullet"/>
+      <w:lvlText w:val="o"/>
+      <w:lvlJc w:val="left"/>
+      <w:pPr>
+        <w:ind w:left="5760" w:hanging="360"/>
+      </w:pPr>
+      <w:rPr>
+        <w:rFonts w:ascii="Courier New" w:hAnsi="Courier New" w:cs="Courier New" w:hint="default"/>
+      </w:rPr>
+    </w:lvl>
+    <w:lvl w:ilvl="8" w:tplc="040C0005" w:tentative="1">
+      <w:start w:val="1"/>
+      <w:numFmt w:val="bullet"/>
+      <w:lvlText w:val=""/>
+      <w:lvlJc w:val="left"/>
+      <w:pPr>
+        <w:ind w:left="6480" w:hanging="360"/>
+      </w:pPr>
+      <w:rPr>
+        <w:rFonts w:ascii="Wingdings" w:hAnsi="Wingdings" w:hint="default"/>
+      </w:rPr>
+    </w:lvl>
+  </w:abstractNum>
+  <w:abstractNum w:abstractNumId="7">
     <w:nsid w:val="68361EE6"/>
     <w:multiLevelType w:val="multilevel"/>
     <w:tmpl w:val="F500A0F2"/>
@@ -6845,7 +9592,7 @@
     <w:abstractNumId w:val="1"/>
   </w:num>
   <w:num w:numId="4">
-    <w:abstractNumId w:val="5"/>
+    <w:abstractNumId w:val="6"/>
   </w:num>
   <w:num w:numId="5">
     <w:abstractNumId w:val="4"/>
@@ -6854,7 +9601,10 @@
     <w:abstractNumId w:val="2"/>
   </w:num>
   <w:num w:numId="7">
-    <w:abstractNumId w:val="6"/>
+    <w:abstractNumId w:val="7"/>
+  </w:num>
+  <w:num w:numId="8">
+    <w:abstractNumId w:val="5"/>
   </w:num>
 </w:numbering>
 </file>
@@ -7869,6 +10619,33 @@
       <w:iCs/>
     </w:rPr>
   </w:style>
+  <w:style w:type="paragraph" w:customStyle="1" w:styleId="Commandes">
+    <w:name w:val="Commandes"/>
+    <w:basedOn w:val="Normal"/>
+    <w:link w:val="CommandesCar"/>
+    <w:qFormat/>
+    <w:rsid w:val="00E17FA8"/>
+    <w:pPr>
+      <w:shd w:val="clear" w:color="auto" w:fill="000000" w:themeFill="text1"/>
+      <w:spacing w:after="0" w:line="240" w:lineRule="auto"/>
+    </w:pPr>
+    <w:rPr>
+      <w:rFonts w:ascii="Consolas" w:hAnsi="Consolas" w:cs="Consolas"/>
+      <w:color w:val="FFFFFF" w:themeColor="background1"/>
+    </w:rPr>
+  </w:style>
+  <w:style w:type="character" w:customStyle="1" w:styleId="CommandesCar">
+    <w:name w:val="Commandes Car"/>
+    <w:basedOn w:val="Policepardfaut"/>
+    <w:link w:val="Commandes"/>
+    <w:rsid w:val="00E17FA8"/>
+    <w:rPr>
+      <w:rFonts w:ascii="Consolas" w:hAnsi="Consolas" w:cs="Consolas"/>
+      <w:color w:val="FFFFFF" w:themeColor="background1"/>
+      <w:sz w:val="24"/>
+      <w:shd w:val="clear" w:color="auto" w:fill="000000" w:themeFill="text1"/>
+    </w:rPr>
+  </w:style>
 </w:styles>
 </file>
 
@@ -8350,7 +11127,7 @@
 </file>
 
 <file path=customXml/itemProps1.xml><?xml version="1.0" encoding="utf-8"?>
-<ds:datastoreItem xmlns:ds="http://schemas.openxmlformats.org/officeDocument/2006/customXml" ds:itemID="{875FD97D-F222-4765-942A-E0098E4CB531}">
+<ds:datastoreItem xmlns:ds="http://schemas.openxmlformats.org/officeDocument/2006/customXml" ds:itemID="{1AA0A6ED-E74F-4CBA-A2F0-DA773E3AB281}">
   <ds:schemaRefs>
     <ds:schemaRef ds:uri="http://schemas.openxmlformats.org/officeDocument/2006/bibliography"/>
   </ds:schemaRefs>

</xml_diff>